<commit_message>
Updated LP and new examples
</commit_message>
<xml_diff>
--- a/Lesson Plans and Notes/LP17SpW08Session2_CS133JS.docx
+++ b/Lesson Plans and Notes/LP17SpW08Session2_CS133JS.docx
@@ -1,6 +1,6 @@
 
 <file path=word/document.xml><?xml version="1.0" encoding="utf-8"?>
-<w:document xmlns:wpc="http://schemas.microsoft.com/office/word/2010/wordprocessingCanvas" xmlns:mo="http://schemas.microsoft.com/office/mac/office/2008/main" xmlns:mc="http://schemas.openxmlformats.org/markup-compatibility/2006" xmlns:mv="urn:schemas-microsoft-com:mac:vml" xmlns:o="urn:schemas-microsoft-com:office:office" xmlns:r="http://schemas.openxmlformats.org/officeDocument/2006/relationships" xmlns:m="http://schemas.openxmlformats.org/officeDocument/2006/math" xmlns:v="urn:schemas-microsoft-com:vml" xmlns:wp14="http://schemas.microsoft.com/office/word/2010/wordprocessingDrawing" xmlns:wp="http://schemas.openxmlformats.org/drawingml/2006/wordprocessingDrawing" xmlns:w10="urn:schemas-microsoft-com:office:word" xmlns:w="http://schemas.openxmlformats.org/wordprocessingml/2006/main" xmlns:w14="http://schemas.microsoft.com/office/word/2010/wordml" xmlns:w15="http://schemas.microsoft.com/office/word/2012/wordml" xmlns:wpg="http://schemas.microsoft.com/office/word/2010/wordprocessingGroup" xmlns:wpi="http://schemas.microsoft.com/office/word/2010/wordprocessingInk" xmlns:wne="http://schemas.microsoft.com/office/word/2006/wordml" xmlns:wps="http://schemas.microsoft.com/office/word/2010/wordprocessingShape" mc:Ignorable="w14 w15 wp14">
+<w:document xmlns:wpc="http://schemas.microsoft.com/office/word/2010/wordprocessingCanvas" xmlns:mc="http://schemas.openxmlformats.org/markup-compatibility/2006" xmlns:o="urn:schemas-microsoft-com:office:office" xmlns:r="http://schemas.openxmlformats.org/officeDocument/2006/relationships" xmlns:m="http://schemas.openxmlformats.org/officeDocument/2006/math" xmlns:v="urn:schemas-microsoft-com:vml" xmlns:wp14="http://schemas.microsoft.com/office/word/2010/wordprocessingDrawing" xmlns:wp="http://schemas.openxmlformats.org/drawingml/2006/wordprocessingDrawing" xmlns:w10="urn:schemas-microsoft-com:office:word" xmlns:w="http://schemas.openxmlformats.org/wordprocessingml/2006/main" xmlns:w14="http://schemas.microsoft.com/office/word/2010/wordml" xmlns:w15="http://schemas.microsoft.com/office/word/2012/wordml" xmlns:wpg="http://schemas.microsoft.com/office/word/2010/wordprocessingGroup" xmlns:wpi="http://schemas.microsoft.com/office/word/2010/wordprocessingInk" xmlns:wne="http://schemas.microsoft.com/office/word/2006/wordml" xmlns:wps="http://schemas.microsoft.com/office/word/2010/wordprocessingShape" mc:Ignorable="w14 w15 wp14">
   <w:body>
     <w:p>
       <w:pPr>
@@ -51,7 +51,25 @@
           <w:szCs w:val="24"/>
           <w:u w:val="single"/>
         </w:rPr>
-        <w:t>Review of the DOM</w:t>
+        <w:t>Review</w:t>
+      </w:r>
+      <w:r>
+        <w:rPr>
+          <w:b/>
+          <w:sz w:val="24"/>
+          <w:szCs w:val="24"/>
+          <w:u w:val="single"/>
+        </w:rPr>
+        <w:t>: Accessing elements</w:t>
+      </w:r>
+      <w:r>
+        <w:rPr>
+          <w:b/>
+          <w:sz w:val="24"/>
+          <w:szCs w:val="24"/>
+          <w:u w:val="single"/>
+        </w:rPr>
+        <w:t xml:space="preserve"> of the DOM</w:t>
       </w:r>
     </w:p>
     <w:p>
@@ -81,29 +99,15 @@
           <w:ilvl w:val="0"/>
           <w:numId w:val="20"/>
         </w:numPr>
-        <w:spacing w:line="240" w:lineRule="auto"/>
-        <w:outlineLvl w:val="0"/>
+        <w:rPr>
+          <w:rFonts w:ascii="Courier" w:eastAsia="Times New Roman" w:hAnsi="Courier"/>
+        </w:rPr>
+      </w:pPr>
+      <w:r>
         <w:rPr>
           <w:rFonts w:asciiTheme="minorHAnsi" w:hAnsiTheme="minorHAnsi" w:cs="Courier New"/>
         </w:rPr>
-      </w:pPr>
-      <w:r>
-        <w:rPr>
-          <w:rFonts w:asciiTheme="minorHAnsi" w:hAnsiTheme="minorHAnsi" w:cs="Courier New"/>
-        </w:rPr>
-        <w:t xml:space="preserve">Browser objects: The browser has a set of </w:t>
-      </w:r>
-      <w:r>
-        <w:rPr>
-          <w:rFonts w:asciiTheme="minorHAnsi" w:hAnsiTheme="minorHAnsi" w:cs="Courier New"/>
-        </w:rPr>
-        <w:t>built-in objects</w:t>
-      </w:r>
-      <w:r>
-        <w:rPr>
-          <w:rFonts w:asciiTheme="minorHAnsi" w:hAnsiTheme="minorHAnsi" w:cs="Courier New"/>
-        </w:rPr>
-        <w:t xml:space="preserve"> (in addition to JavaScript’s built-in objects)</w:t>
+        <w:t xml:space="preserve">Referencing objects: </w:t>
       </w:r>
     </w:p>
     <w:p>
@@ -113,110 +117,427 @@
           <w:ilvl w:val="1"/>
           <w:numId w:val="20"/>
         </w:numPr>
-        <w:spacing w:line="240" w:lineRule="auto"/>
-        <w:outlineLvl w:val="0"/>
-        <w:rPr>
-          <w:rFonts w:asciiTheme="minorHAnsi" w:hAnsiTheme="minorHAnsi" w:cs="Courier New"/>
-        </w:rPr>
-      </w:pPr>
-      <w:r>
-        <w:rPr>
-          <w:rFonts w:asciiTheme="minorHAnsi" w:hAnsiTheme="minorHAnsi" w:cs="Courier New"/>
-        </w:rPr>
-        <w:t>The object t</w:t>
-      </w:r>
-      <w:r>
-        <w:rPr>
-          <w:rFonts w:asciiTheme="minorHAnsi" w:hAnsiTheme="minorHAnsi" w:cs="Courier New"/>
-        </w:rPr>
-        <w:t>ree: Objects are arranged in a hierarchy</w:t>
-      </w:r>
-      <w:r>
-        <w:rPr>
-          <w:rFonts w:asciiTheme="minorHAnsi" w:hAnsiTheme="minorHAnsi" w:cs="Courier New"/>
-        </w:rPr>
-        <w:t>:</w:t>
-      </w:r>
-      <w:r>
-        <w:rPr>
-          <w:noProof/>
-        </w:rPr>
-        <w:drawing>
-          <wp:inline distT="0" distB="0" distL="0" distR="0" wp14:anchorId="353C396B" wp14:editId="015D9C23">
-            <wp:extent cx="6176010" cy="3376295"/>
-            <wp:effectExtent l="0" t="0" r="0" b="1905"/>
-            <wp:docPr id="1" name="Picture 1"/>
-            <wp:cNvGraphicFramePr>
-              <a:graphicFrameLocks xmlns:a="http://schemas.openxmlformats.org/drawingml/2006/main" noChangeAspect="1"/>
-            </wp:cNvGraphicFramePr>
-            <a:graphic xmlns:a="http://schemas.openxmlformats.org/drawingml/2006/main">
-              <a:graphicData uri="http://schemas.openxmlformats.org/drawingml/2006/picture">
-                <pic:pic xmlns:pic="http://schemas.openxmlformats.org/drawingml/2006/picture">
-                  <pic:nvPicPr>
-                    <pic:cNvPr id="0" name="Picture 1"/>
-                    <pic:cNvPicPr>
-                      <a:picLocks noChangeAspect="1" noChangeArrowheads="1"/>
-                    </pic:cNvPicPr>
-                  </pic:nvPicPr>
-                  <pic:blipFill>
-                    <a:blip r:embed="rId7">
-                      <a:extLst>
-                        <a:ext uri="{28A0092B-C50C-407E-A947-70E740481C1C}">
-                          <a14:useLocalDpi xmlns:a14="http://schemas.microsoft.com/office/drawing/2010/main" val="0"/>
-                        </a:ext>
-                      </a:extLst>
-                    </a:blip>
-                    <a:srcRect/>
-                    <a:stretch>
-                      <a:fillRect/>
-                    </a:stretch>
-                  </pic:blipFill>
-                  <pic:spPr bwMode="auto">
-                    <a:xfrm>
-                      <a:off x="0" y="0"/>
-                      <a:ext cx="6176010" cy="3376295"/>
-                    </a:xfrm>
-                    <a:prstGeom prst="rect">
-                      <a:avLst/>
-                    </a:prstGeom>
-                    <a:noFill/>
-                    <a:ln>
-                      <a:noFill/>
-                    </a:ln>
-                  </pic:spPr>
-                </pic:pic>
-              </a:graphicData>
-            </a:graphic>
-          </wp:inline>
-        </w:drawing>
-      </w:r>
-      <w:r>
-        <w:rPr>
-          <w:rFonts w:asciiTheme="minorHAnsi" w:hAnsiTheme="minorHAnsi" w:cs="Courier New"/>
-        </w:rPr>
-        <w:t xml:space="preserve">from: </w:t>
-      </w:r>
-      <w:hyperlink r:id="rId8" w:history="1">
-        <w:r>
-          <w:rPr>
-            <w:rStyle w:val="Hyperlink"/>
-            <w:rFonts w:asciiTheme="minorHAnsi" w:hAnsiTheme="minorHAnsi" w:cs="Courier New"/>
-          </w:rPr>
-          <w:t>https://www.w3schools.com/js/js_htmldom.asp</w:t>
-        </w:r>
-      </w:hyperlink>
-      <w:r>
-        <w:rPr>
-          <w:rFonts w:asciiTheme="minorHAnsi" w:hAnsiTheme="minorHAnsi" w:cs="Courier New"/>
+        <w:rPr>
+          <w:rFonts w:asciiTheme="minorHAnsi" w:eastAsia="Times New Roman" w:hAnsiTheme="minorHAnsi"/>
+        </w:rPr>
+      </w:pPr>
+      <w:r>
+        <w:rPr>
+          <w:rFonts w:asciiTheme="minorHAnsi" w:eastAsia="Times New Roman" w:hAnsiTheme="minorHAnsi"/>
+        </w:rPr>
+        <w:t>Collec</w:t>
+      </w:r>
+      <w:r>
+        <w:rPr>
+          <w:rFonts w:asciiTheme="minorHAnsi" w:eastAsia="Times New Roman" w:hAnsiTheme="minorHAnsi"/>
+        </w:rPr>
+        <w:t>tions in the DOM</w:t>
+      </w:r>
+    </w:p>
+    <w:p>
+      <w:pPr>
+        <w:pStyle w:val="ListParagraph"/>
+        <w:numPr>
+          <w:ilvl w:val="2"/>
+          <w:numId w:val="20"/>
+        </w:numPr>
+        <w:rPr>
+          <w:rFonts w:asciiTheme="minorHAnsi" w:eastAsia="Times New Roman" w:hAnsiTheme="minorHAnsi"/>
+        </w:rPr>
+      </w:pPr>
+      <w:r>
+        <w:rPr>
+          <w:rFonts w:asciiTheme="minorHAnsi" w:eastAsia="Times New Roman" w:hAnsiTheme="minorHAnsi"/>
+        </w:rPr>
+        <w:t>Accessing a single element</w:t>
+      </w:r>
+    </w:p>
+    <w:p>
+      <w:pPr>
+        <w:pStyle w:val="ListParagraph"/>
+        <w:numPr>
+          <w:ilvl w:val="3"/>
+          <w:numId w:val="20"/>
+        </w:numPr>
+        <w:rPr>
+          <w:rFonts w:asciiTheme="minorHAnsi" w:eastAsia="Times New Roman" w:hAnsiTheme="minorHAnsi"/>
+        </w:rPr>
+      </w:pPr>
+      <w:r>
+        <w:rPr>
+          <w:rFonts w:asciiTheme="minorHAnsi" w:eastAsia="Times New Roman" w:hAnsiTheme="minorHAnsi"/>
+        </w:rPr>
+        <w:t>By the array index</w:t>
+      </w:r>
+      <w:r>
+        <w:rPr>
+          <w:rFonts w:asciiTheme="minorHAnsi" w:eastAsia="Times New Roman" w:hAnsiTheme="minorHAnsi"/>
+        </w:rPr>
+        <w:br/>
+      </w:r>
+      <w:r>
+        <w:rPr>
+          <w:rFonts w:ascii="Courier" w:eastAsia="Times New Roman" w:hAnsi="Courier"/>
+        </w:rPr>
+        <w:t>&lt;p</w:t>
+      </w:r>
+      <w:r>
+        <w:rPr>
+          <w:rFonts w:ascii="Courier" w:eastAsia="Times New Roman" w:hAnsi="Courier"/>
+        </w:rPr>
+        <w:t xml:space="preserve"> id=</w:t>
+      </w:r>
+      <w:r>
+        <w:rPr>
+          <w:rFonts w:ascii="Courier" w:eastAsia="Times New Roman" w:hAnsi="Courier"/>
+        </w:rPr>
+        <w:t>"</w:t>
+      </w:r>
+      <w:r>
+        <w:rPr>
+          <w:rFonts w:ascii="Courier" w:eastAsia="Times New Roman" w:hAnsi="Courier"/>
+        </w:rPr>
+        <w:t>subtitle</w:t>
+      </w:r>
+      <w:r>
+        <w:rPr>
+          <w:rFonts w:ascii="Courier" w:eastAsia="Times New Roman" w:hAnsi="Courier"/>
+        </w:rPr>
+        <w:t>"</w:t>
+      </w:r>
+      <w:r>
+        <w:rPr>
+          <w:rFonts w:ascii="Courier" w:eastAsia="Times New Roman" w:hAnsi="Courier"/>
+        </w:rPr>
+        <w:t>&gt;DOM Demo&lt;/p&gt;</w:t>
+      </w:r>
+      <w:r>
+        <w:rPr>
+          <w:rFonts w:ascii="Courier" w:eastAsia="Times New Roman" w:hAnsi="Courier"/>
+        </w:rPr>
+        <w:br/>
+        <w:t>&lt;p&gt;Dog images&lt;/p&gt;</w:t>
+      </w:r>
+      <w:r>
+        <w:rPr>
+          <w:rFonts w:ascii="Courier" w:hAnsi="Courier"/>
+          <w:sz w:val="24"/>
+          <w:szCs w:val="24"/>
+        </w:rPr>
+        <w:br/>
+      </w:r>
+      <w:r>
+        <w:rPr>
+          <w:rFonts w:ascii="Courier" w:eastAsia="Times New Roman" w:hAnsi="Courier"/>
+        </w:rPr>
+        <w:t>&lt;</w:t>
+      </w:r>
+      <w:proofErr w:type="spellStart"/>
+      <w:r>
+        <w:rPr>
+          <w:rFonts w:ascii="Courier" w:eastAsia="Times New Roman" w:hAnsi="Courier"/>
+        </w:rPr>
+        <w:t>img</w:t>
+      </w:r>
+      <w:proofErr w:type="spellEnd"/>
+      <w:r>
+        <w:rPr>
+          <w:rFonts w:ascii="Courier" w:eastAsia="Times New Roman" w:hAnsi="Courier"/>
         </w:rPr>
         <w:t xml:space="preserve"> </w:t>
       </w:r>
-      <w:r>
-        <w:rPr>
-          <w:rFonts w:asciiTheme="minorHAnsi" w:hAnsiTheme="minorHAnsi" w:cs="Courier New"/>
+      <w:proofErr w:type="spellStart"/>
+      <w:r>
+        <w:rPr>
+          <w:rFonts w:ascii="Courier" w:eastAsia="Times New Roman" w:hAnsi="Courier"/>
+        </w:rPr>
+        <w:t>src</w:t>
+      </w:r>
+      <w:proofErr w:type="spellEnd"/>
+      <w:r>
+        <w:rPr>
+          <w:rFonts w:ascii="Courier" w:eastAsia="Times New Roman" w:hAnsi="Courier"/>
+        </w:rPr>
+        <w:t>="dog3.png"</w:t>
+      </w:r>
+      <w:r>
+        <w:rPr>
+          <w:rFonts w:ascii="Courier" w:eastAsia="Times New Roman" w:hAnsi="Courier"/>
+        </w:rPr>
+        <w:t xml:space="preserve"> id=</w:t>
+      </w:r>
+      <w:r>
+        <w:rPr>
+          <w:rFonts w:ascii="Courier" w:eastAsia="Times New Roman" w:hAnsi="Courier"/>
+        </w:rPr>
+        <w:t>"</w:t>
+      </w:r>
+      <w:proofErr w:type="spellStart"/>
+      <w:r>
+        <w:rPr>
+          <w:rFonts w:ascii="Courier" w:eastAsia="Times New Roman" w:hAnsi="Courier"/>
+        </w:rPr>
+        <w:t>dogImg</w:t>
+      </w:r>
+      <w:proofErr w:type="spellEnd"/>
+      <w:r>
+        <w:rPr>
+          <w:rFonts w:ascii="Courier" w:eastAsia="Times New Roman" w:hAnsi="Courier"/>
+        </w:rPr>
+        <w:t>"</w:t>
+      </w:r>
+      <w:r>
+        <w:rPr>
+          <w:rFonts w:ascii="Courier" w:eastAsia="Times New Roman" w:hAnsi="Courier"/>
+        </w:rPr>
+        <w:t>&gt;</w:t>
+      </w:r>
+      <w:r>
+        <w:rPr>
+          <w:rFonts w:ascii="Courier" w:eastAsia="Times New Roman" w:hAnsi="Courier"/>
         </w:rPr>
         <w:br/>
-      </w:r>
+        <w:t>&lt;</w:t>
+      </w:r>
+      <w:proofErr w:type="spellStart"/>
+      <w:r>
+        <w:rPr>
+          <w:rFonts w:ascii="Courier" w:eastAsia="Times New Roman" w:hAnsi="Courier"/>
+        </w:rPr>
+        <w:t>img</w:t>
+      </w:r>
+      <w:proofErr w:type="spellEnd"/>
+      <w:r>
+        <w:rPr>
+          <w:rFonts w:ascii="Courier" w:eastAsia="Times New Roman" w:hAnsi="Courier"/>
+        </w:rPr>
+        <w:t xml:space="preserve"> </w:t>
+      </w:r>
+      <w:proofErr w:type="spellStart"/>
+      <w:r>
+        <w:rPr>
+          <w:rFonts w:ascii="Courier" w:eastAsia="Times New Roman" w:hAnsi="Courier"/>
+        </w:rPr>
+        <w:t>src</w:t>
+      </w:r>
+      <w:proofErr w:type="spellEnd"/>
+      <w:r>
+        <w:rPr>
+          <w:rFonts w:ascii="Courier" w:eastAsia="Times New Roman" w:hAnsi="Courier"/>
+        </w:rPr>
+        <w:t>=</w:t>
+      </w:r>
+      <w:r>
+        <w:rPr>
+          <w:rFonts w:ascii="Courier" w:eastAsia="Times New Roman" w:hAnsi="Courier"/>
+        </w:rPr>
+        <w:t>"dog5.png"</w:t>
+      </w:r>
+      <w:r>
+        <w:rPr>
+          <w:rFonts w:ascii="Courier" w:eastAsia="Times New Roman" w:hAnsi="Courier"/>
+        </w:rPr>
+        <w:t>&gt;</w:t>
+      </w:r>
+      <w:r>
+        <w:rPr>
+          <w:rFonts w:ascii="Courier" w:eastAsia="Times New Roman" w:hAnsi="Courier"/>
+        </w:rPr>
+        <w:br/>
+        <w:t>&lt;script&gt;</w:t>
+      </w:r>
+      <w:r>
+        <w:rPr>
+          <w:rFonts w:ascii="Courier" w:eastAsia="Times New Roman" w:hAnsi="Courier"/>
+        </w:rPr>
+        <w:br/>
+      </w:r>
+      <w:r>
+        <w:rPr>
+          <w:rFonts w:ascii="Courier" w:eastAsia="Times New Roman" w:hAnsi="Courier"/>
+        </w:rPr>
+        <w:t xml:space="preserve">   </w:t>
+      </w:r>
+      <w:proofErr w:type="spellStart"/>
+      <w:r>
+        <w:rPr>
+          <w:rFonts w:ascii="Courier" w:eastAsia="Times New Roman" w:hAnsi="Courier"/>
+        </w:rPr>
+        <w:t>var</w:t>
+      </w:r>
+      <w:proofErr w:type="spellEnd"/>
+      <w:r>
+        <w:rPr>
+          <w:rFonts w:ascii="Courier" w:eastAsia="Times New Roman" w:hAnsi="Courier"/>
+        </w:rPr>
+        <w:t xml:space="preserve"> number = prompt("Please enter a number from 1 to 5");</w:t>
+      </w:r>
+      <w:r>
+        <w:rPr>
+          <w:rFonts w:ascii="Courier" w:eastAsia="Times New Roman" w:hAnsi="Courier"/>
+        </w:rPr>
+        <w:br/>
+        <w:t xml:space="preserve">   </w:t>
+      </w:r>
+      <w:proofErr w:type="spellStart"/>
+      <w:r>
+        <w:rPr>
+          <w:rFonts w:ascii="Courier" w:eastAsia="Times New Roman" w:hAnsi="Courier"/>
+        </w:rPr>
+        <w:t>var</w:t>
+      </w:r>
+      <w:proofErr w:type="spellEnd"/>
+      <w:r>
+        <w:rPr>
+          <w:rFonts w:ascii="Courier" w:eastAsia="Times New Roman" w:hAnsi="Courier"/>
+        </w:rPr>
+        <w:t xml:space="preserve"> </w:t>
+      </w:r>
+      <w:proofErr w:type="spellStart"/>
+      <w:r>
+        <w:rPr>
+          <w:rFonts w:ascii="Courier" w:eastAsia="Times New Roman" w:hAnsi="Courier"/>
+        </w:rPr>
+        <w:t>dogImage</w:t>
+      </w:r>
+      <w:proofErr w:type="spellEnd"/>
+      <w:r>
+        <w:rPr>
+          <w:rFonts w:ascii="Courier" w:eastAsia="Times New Roman" w:hAnsi="Courier"/>
+        </w:rPr>
+        <w:t xml:space="preserve"> = </w:t>
+      </w:r>
+      <w:proofErr w:type="spellStart"/>
+      <w:r>
+        <w:rPr>
+          <w:rFonts w:ascii="Courier" w:eastAsia="Times New Roman" w:hAnsi="Courier"/>
+          <w:highlight w:val="yellow"/>
+        </w:rPr>
+        <w:t>document.images</w:t>
+      </w:r>
+      <w:proofErr w:type="spellEnd"/>
+      <w:r>
+        <w:rPr>
+          <w:rFonts w:ascii="Courier" w:eastAsia="Times New Roman" w:hAnsi="Courier"/>
+          <w:highlight w:val="yellow"/>
+        </w:rPr>
+        <w:t>[0];</w:t>
+      </w:r>
+      <w:r>
+        <w:rPr>
+          <w:rFonts w:ascii="Courier" w:eastAsia="Times New Roman" w:hAnsi="Courier"/>
+        </w:rPr>
+        <w:br/>
+      </w:r>
+      <w:proofErr w:type="spellStart"/>
+      <w:r>
+        <w:rPr>
+          <w:rFonts w:ascii="Courier" w:eastAsia="Times New Roman" w:hAnsi="Courier"/>
+        </w:rPr>
+        <w:t>dogImage.</w:t>
+      </w:r>
+      <w:r>
+        <w:rPr>
+          <w:rFonts w:ascii="Courier" w:eastAsia="Times New Roman" w:hAnsi="Courier"/>
+        </w:rPr>
+        <w:t>src</w:t>
+      </w:r>
+      <w:proofErr w:type="spellEnd"/>
+      <w:r>
+        <w:rPr>
+          <w:rFonts w:ascii="Courier" w:eastAsia="Times New Roman" w:hAnsi="Courier"/>
+        </w:rPr>
+        <w:t xml:space="preserve"> = "dog" + number + ".</w:t>
+      </w:r>
+      <w:proofErr w:type="spellStart"/>
+      <w:r>
+        <w:rPr>
+          <w:rFonts w:ascii="Courier" w:eastAsia="Times New Roman" w:hAnsi="Courier"/>
+        </w:rPr>
+        <w:t>png</w:t>
+      </w:r>
+      <w:proofErr w:type="spellEnd"/>
+      <w:r>
+        <w:rPr>
+          <w:rFonts w:ascii="Courier" w:eastAsia="Times New Roman" w:hAnsi="Courier"/>
+        </w:rPr>
+        <w:t>";</w:t>
+      </w:r>
+      <w:r>
+        <w:rPr>
+          <w:rFonts w:ascii="Courier" w:eastAsia="Times New Roman" w:hAnsi="Courier"/>
+        </w:rPr>
+        <w:br/>
+        <w:t>&lt;/script&gt;</w:t>
+      </w:r>
+    </w:p>
+    <w:p>
+      <w:pPr>
+        <w:pStyle w:val="ListParagraph"/>
+        <w:numPr>
+          <w:ilvl w:val="3"/>
+          <w:numId w:val="20"/>
+        </w:numPr>
+        <w:rPr>
+          <w:rFonts w:asciiTheme="minorHAnsi" w:eastAsia="Times New Roman" w:hAnsiTheme="minorHAnsi"/>
+        </w:rPr>
+      </w:pPr>
+      <w:r>
+        <w:rPr>
+          <w:rFonts w:asciiTheme="minorHAnsi" w:eastAsia="Times New Roman" w:hAnsiTheme="minorHAnsi"/>
+        </w:rPr>
+        <w:t>By the element id</w:t>
+      </w:r>
+      <w:r>
+        <w:rPr>
+          <w:rFonts w:asciiTheme="minorHAnsi" w:eastAsia="Times New Roman" w:hAnsiTheme="minorHAnsi"/>
+        </w:rPr>
+        <w:br/>
+      </w:r>
+      <w:proofErr w:type="spellStart"/>
+      <w:r>
+        <w:rPr>
+          <w:rFonts w:ascii="Courier" w:eastAsia="Times New Roman" w:hAnsi="Courier"/>
+        </w:rPr>
+        <w:t>var</w:t>
+      </w:r>
+      <w:proofErr w:type="spellEnd"/>
+      <w:r>
+        <w:rPr>
+          <w:rFonts w:ascii="Courier" w:eastAsia="Times New Roman" w:hAnsi="Courier"/>
+        </w:rPr>
+        <w:t xml:space="preserve"> </w:t>
+      </w:r>
+      <w:proofErr w:type="spellStart"/>
+      <w:r>
+        <w:rPr>
+          <w:rFonts w:ascii="Courier" w:eastAsia="Times New Roman" w:hAnsi="Courier"/>
+        </w:rPr>
+        <w:t>dogImage</w:t>
+      </w:r>
+      <w:proofErr w:type="spellEnd"/>
+      <w:r>
+        <w:rPr>
+          <w:rFonts w:ascii="Courier" w:eastAsia="Times New Roman" w:hAnsi="Courier"/>
+        </w:rPr>
+        <w:t xml:space="preserve"> = </w:t>
+      </w:r>
+      <w:proofErr w:type="spellStart"/>
+      <w:r>
+        <w:rPr>
+          <w:rFonts w:ascii="Courier" w:eastAsia="Times New Roman" w:hAnsi="Courier"/>
+          <w:highlight w:val="yellow"/>
+        </w:rPr>
+        <w:t>document.images.dogImg</w:t>
+      </w:r>
+      <w:r>
+        <w:rPr>
+          <w:rFonts w:ascii="Courier" w:eastAsia="Times New Roman" w:hAnsi="Courier"/>
+          <w:highlight w:val="yellow"/>
+        </w:rPr>
+        <w:t>.src</w:t>
+      </w:r>
+      <w:proofErr w:type="spellEnd"/>
     </w:p>
     <w:p>
       <w:pPr>
@@ -233,15 +554,323 @@
         <w:rPr>
           <w:rFonts w:asciiTheme="minorHAnsi" w:hAnsiTheme="minorHAnsi" w:cs="Courier New"/>
         </w:rPr>
-        <w:t xml:space="preserve">Referencing objects: </w:t>
-      </w:r>
+        <w:t>By tag name:</w:t>
+      </w:r>
+      <w:r>
+        <w:rPr>
+          <w:rFonts w:asciiTheme="minorHAnsi" w:hAnsiTheme="minorHAnsi" w:cs="Courier New"/>
+        </w:rPr>
+        <w:br/>
+      </w:r>
+      <w:proofErr w:type="spellStart"/>
+      <w:r>
+        <w:rPr>
+          <w:rFonts w:ascii="Courier" w:eastAsia="Times New Roman" w:hAnsi="Courier"/>
+          <w:color w:val="0000CD"/>
+        </w:rPr>
+        <w:t>var</w:t>
+      </w:r>
+      <w:proofErr w:type="spellEnd"/>
+      <w:r>
+        <w:rPr>
+          <w:rFonts w:ascii="Courier" w:eastAsia="Times New Roman" w:hAnsi="Courier"/>
+          <w:color w:val="000000"/>
+          <w:shd w:val="clear" w:color="auto" w:fill="FFFFFF"/>
+        </w:rPr>
+        <w:t> </w:t>
+      </w:r>
+      <w:r>
+        <w:rPr>
+          <w:rFonts w:ascii="Courier" w:eastAsia="Times New Roman" w:hAnsi="Courier"/>
+          <w:color w:val="000000"/>
+          <w:shd w:val="clear" w:color="auto" w:fill="FFFFFF"/>
+        </w:rPr>
+        <w:t>paragraphs</w:t>
+      </w:r>
+      <w:r>
+        <w:rPr>
+          <w:rFonts w:ascii="Courier" w:eastAsia="Times New Roman" w:hAnsi="Courier"/>
+          <w:color w:val="000000"/>
+          <w:shd w:val="clear" w:color="auto" w:fill="FFFFFF"/>
+        </w:rPr>
+        <w:t xml:space="preserve"> = </w:t>
+      </w:r>
+      <w:proofErr w:type="spellStart"/>
+      <w:r>
+        <w:rPr>
+          <w:rFonts w:ascii="Courier" w:eastAsia="Times New Roman" w:hAnsi="Courier"/>
+          <w:color w:val="000000"/>
+          <w:highlight w:val="yellow"/>
+          <w:shd w:val="clear" w:color="auto" w:fill="FFFFFF"/>
+        </w:rPr>
+        <w:t>document.</w:t>
+      </w:r>
+      <w:r>
+        <w:rPr>
+          <w:rFonts w:ascii="Courier" w:eastAsia="Times New Roman" w:hAnsi="Courier"/>
+          <w:color w:val="000000"/>
+          <w:highlight w:val="yellow"/>
+        </w:rPr>
+        <w:t>getElementsByTagName</w:t>
+      </w:r>
+      <w:proofErr w:type="spellEnd"/>
+      <w:r>
+        <w:rPr>
+          <w:rFonts w:ascii="Courier" w:eastAsia="Times New Roman" w:hAnsi="Courier"/>
+          <w:color w:val="000000"/>
+          <w:highlight w:val="yellow"/>
+          <w:shd w:val="clear" w:color="auto" w:fill="FFFFFF"/>
+        </w:rPr>
+        <w:t>(</w:t>
+      </w:r>
+      <w:r>
+        <w:rPr>
+          <w:rFonts w:ascii="Courier" w:eastAsia="Times New Roman" w:hAnsi="Courier"/>
+          <w:color w:val="A52A2A"/>
+          <w:highlight w:val="yellow"/>
+        </w:rPr>
+        <w:t>"p"</w:t>
+      </w:r>
+      <w:r>
+        <w:rPr>
+          <w:rFonts w:ascii="Courier" w:eastAsia="Times New Roman" w:hAnsi="Courier"/>
+          <w:color w:val="000000"/>
+          <w:highlight w:val="yellow"/>
+          <w:shd w:val="clear" w:color="auto" w:fill="FFFFFF"/>
+        </w:rPr>
+        <w:t>);</w:t>
+      </w:r>
+    </w:p>
+    <w:p>
+      <w:pPr>
+        <w:pStyle w:val="ListParagraph"/>
+        <w:numPr>
+          <w:ilvl w:val="1"/>
+          <w:numId w:val="20"/>
+        </w:numPr>
+        <w:rPr>
+          <w:rFonts w:ascii="Courier" w:eastAsia="Times New Roman" w:hAnsi="Courier"/>
+        </w:rPr>
+      </w:pPr>
+      <w:r>
+        <w:rPr>
+          <w:rFonts w:asciiTheme="minorHAnsi" w:hAnsiTheme="minorHAnsi" w:cs="Courier New"/>
+        </w:rPr>
+        <w:t>By element id attribute:</w:t>
+      </w:r>
+      <w:r>
+        <w:rPr>
+          <w:rFonts w:asciiTheme="minorHAnsi" w:hAnsiTheme="minorHAnsi" w:cs="Courier New"/>
+        </w:rPr>
+        <w:br/>
+      </w:r>
+      <w:proofErr w:type="spellStart"/>
+      <w:r>
+        <w:rPr>
+          <w:rFonts w:ascii="Courier" w:eastAsia="Times New Roman" w:hAnsi="Courier"/>
+          <w:color w:val="000000"/>
+          <w:shd w:val="clear" w:color="auto" w:fill="FFFFFF"/>
+        </w:rPr>
+        <w:t>var</w:t>
+      </w:r>
+      <w:proofErr w:type="spellEnd"/>
+      <w:r>
+        <w:rPr>
+          <w:rFonts w:ascii="Courier" w:eastAsia="Times New Roman" w:hAnsi="Courier"/>
+          <w:color w:val="000000"/>
+          <w:shd w:val="clear" w:color="auto" w:fill="FFFFFF"/>
+        </w:rPr>
+        <w:t xml:space="preserve"> paragraph = </w:t>
+      </w:r>
+      <w:proofErr w:type="spellStart"/>
+      <w:r>
+        <w:rPr>
+          <w:rFonts w:ascii="Courier" w:eastAsia="Times New Roman" w:hAnsi="Courier"/>
+          <w:color w:val="000000"/>
+          <w:shd w:val="clear" w:color="auto" w:fill="FFFFFF"/>
+        </w:rPr>
+        <w:t>document.</w:t>
+      </w:r>
+      <w:r>
+        <w:rPr>
+          <w:rFonts w:ascii="Courier" w:eastAsia="Times New Roman" w:hAnsi="Courier"/>
+          <w:color w:val="000000"/>
+          <w:highlight w:val="yellow"/>
+        </w:rPr>
+        <w:t>getElementById</w:t>
+      </w:r>
+      <w:proofErr w:type="spellEnd"/>
+      <w:r>
+        <w:rPr>
+          <w:rFonts w:ascii="Courier" w:eastAsia="Times New Roman" w:hAnsi="Courier"/>
+          <w:color w:val="000000"/>
+          <w:highlight w:val="yellow"/>
+          <w:shd w:val="clear" w:color="auto" w:fill="FFFFFF"/>
+        </w:rPr>
+        <w:t>(</w:t>
+      </w:r>
+      <w:r>
+        <w:rPr>
+          <w:rFonts w:ascii="Courier" w:eastAsia="Times New Roman" w:hAnsi="Courier"/>
+          <w:color w:val="A52A2A"/>
+          <w:highlight w:val="yellow"/>
+        </w:rPr>
+        <w:t>"</w:t>
+      </w:r>
+      <w:r>
+        <w:rPr>
+          <w:rFonts w:ascii="Courier" w:eastAsia="Times New Roman" w:hAnsi="Courier"/>
+          <w:color w:val="A52A2A"/>
+          <w:highlight w:val="yellow"/>
+        </w:rPr>
+        <w:t>subtitle</w:t>
+      </w:r>
+      <w:r>
+        <w:rPr>
+          <w:rFonts w:ascii="Courier" w:eastAsia="Times New Roman" w:hAnsi="Courier"/>
+          <w:color w:val="A52A2A"/>
+          <w:highlight w:val="yellow"/>
+        </w:rPr>
+        <w:t>"</w:t>
+      </w:r>
+      <w:r>
+        <w:rPr>
+          <w:rFonts w:ascii="Courier" w:eastAsia="Times New Roman" w:hAnsi="Courier"/>
+          <w:color w:val="000000"/>
+          <w:highlight w:val="yellow"/>
+          <w:shd w:val="clear" w:color="auto" w:fill="FFFFFF"/>
+        </w:rPr>
+        <w:t>);</w:t>
+      </w:r>
+    </w:p>
+    <w:p>
+      <w:pPr>
+        <w:spacing w:line="240" w:lineRule="auto"/>
+        <w:outlineLvl w:val="0"/>
+        <w:rPr>
+          <w:b/>
+          <w:sz w:val="24"/>
+          <w:szCs w:val="24"/>
+          <w:u w:val="single"/>
+        </w:rPr>
+      </w:pPr>
+    </w:p>
+    <w:p>
+      <w:pPr>
+        <w:spacing w:line="240" w:lineRule="auto"/>
+        <w:outlineLvl w:val="0"/>
+        <w:rPr>
+          <w:b/>
+          <w:sz w:val="24"/>
+          <w:szCs w:val="24"/>
+          <w:u w:val="single"/>
+        </w:rPr>
+      </w:pPr>
+      <w:r>
+        <w:rPr>
+          <w:b/>
+          <w:sz w:val="24"/>
+          <w:szCs w:val="24"/>
+          <w:u w:val="single"/>
+        </w:rPr>
+        <w:t>Changing</w:t>
+      </w:r>
+      <w:r>
+        <w:rPr>
+          <w:b/>
+          <w:sz w:val="24"/>
+          <w:szCs w:val="24"/>
+          <w:u w:val="single"/>
+        </w:rPr>
+        <w:t xml:space="preserve"> </w:t>
+      </w:r>
+      <w:r>
+        <w:rPr>
+          <w:b/>
+          <w:sz w:val="24"/>
+          <w:szCs w:val="24"/>
+          <w:u w:val="single"/>
+        </w:rPr>
+        <w:t>objects</w:t>
+      </w:r>
+      <w:r>
+        <w:rPr>
+          <w:b/>
+          <w:sz w:val="24"/>
+          <w:szCs w:val="24"/>
+          <w:u w:val="single"/>
+        </w:rPr>
+        <w:t xml:space="preserve"> of the DOM</w:t>
+      </w:r>
+    </w:p>
+    <w:p>
+      <w:pPr>
+        <w:pStyle w:val="ListParagraph"/>
+        <w:numPr>
+          <w:ilvl w:val="0"/>
+          <w:numId w:val="22"/>
+        </w:numPr>
+        <w:rPr>
+          <w:rFonts w:asciiTheme="minorHAnsi" w:eastAsia="Times New Roman" w:hAnsiTheme="minorHAnsi"/>
+        </w:rPr>
+      </w:pPr>
+      <w:r>
+        <w:rPr>
+          <w:rFonts w:asciiTheme="minorHAnsi" w:eastAsia="Times New Roman" w:hAnsiTheme="minorHAnsi"/>
+        </w:rPr>
+        <w:t>Object Properties</w:t>
+      </w:r>
+    </w:p>
+    <w:p>
+      <w:pPr>
+        <w:pStyle w:val="ListParagraph"/>
+        <w:numPr>
+          <w:ilvl w:val="1"/>
+          <w:numId w:val="22"/>
+        </w:numPr>
+        <w:rPr>
+          <w:rFonts w:asciiTheme="minorHAnsi" w:eastAsia="Times New Roman" w:hAnsiTheme="minorHAnsi"/>
+        </w:rPr>
+      </w:pPr>
+      <w:r>
+        <w:rPr>
+          <w:rFonts w:asciiTheme="minorHAnsi" w:eastAsia="Times New Roman" w:hAnsiTheme="minorHAnsi"/>
+        </w:rPr>
+        <w:t>How are they different from methods?</w:t>
+      </w:r>
+    </w:p>
+    <w:p>
+      <w:pPr>
+        <w:pStyle w:val="ListParagraph"/>
+        <w:numPr>
+          <w:ilvl w:val="1"/>
+          <w:numId w:val="22"/>
+        </w:numPr>
+        <w:rPr>
+          <w:rFonts w:asciiTheme="minorHAnsi" w:eastAsia="Times New Roman" w:hAnsiTheme="minorHAnsi"/>
+        </w:rPr>
+      </w:pPr>
+      <w:r>
+        <w:rPr>
+          <w:rFonts w:asciiTheme="minorHAnsi" w:eastAsia="Times New Roman" w:hAnsiTheme="minorHAnsi"/>
+        </w:rPr>
+        <w:t xml:space="preserve">Object properties that correspond to HTML attributes are written in </w:t>
+      </w:r>
+      <w:proofErr w:type="spellStart"/>
+      <w:r>
+        <w:rPr>
+          <w:rFonts w:asciiTheme="minorHAnsi" w:eastAsia="Times New Roman" w:hAnsiTheme="minorHAnsi"/>
+        </w:rPr>
+        <w:t>camelCase</w:t>
+      </w:r>
+      <w:proofErr w:type="spellEnd"/>
     </w:p>
     <w:p>
       <w:pPr>
         <w:pStyle w:val="ListParagraph"/>
         <w:numPr>
           <w:ilvl w:val="2"/>
-          <w:numId w:val="20"/>
+          <w:numId w:val="22"/>
         </w:numPr>
         <w:rPr>
           <w:rFonts w:asciiTheme="minorHAnsi" w:eastAsia="Times New Roman" w:hAnsiTheme="minorHAnsi"/>
@@ -251,110 +880,721 @@
         <w:rPr>
           <w:rFonts w:asciiTheme="minorHAnsi" w:eastAsia="Times New Roman" w:hAnsiTheme="minorHAnsi"/>
         </w:rPr>
-        <w:t>By HTML Object Collections</w:t>
+        <w:t>Properties that are not HTML attributes are written in all lower case</w:t>
       </w:r>
     </w:p>
     <w:p>
       <w:pPr>
         <w:pStyle w:val="ListParagraph"/>
         <w:numPr>
-          <w:ilvl w:val="3"/>
-          <w:numId w:val="20"/>
+          <w:ilvl w:val="1"/>
+          <w:numId w:val="22"/>
         </w:numPr>
         <w:rPr>
           <w:rFonts w:asciiTheme="minorHAnsi" w:eastAsia="Times New Roman" w:hAnsiTheme="minorHAnsi"/>
         </w:rPr>
       </w:pPr>
+      <w:r>
+        <w:rPr>
+          <w:rFonts w:asciiTheme="minorHAnsi" w:eastAsia="Times New Roman" w:hAnsiTheme="minorHAnsi"/>
+        </w:rPr>
+        <w:t>Example:</w:t>
+      </w:r>
+      <w:r>
+        <w:rPr>
+          <w:rFonts w:asciiTheme="minorHAnsi" w:eastAsia="Times New Roman" w:hAnsiTheme="minorHAnsi"/>
+        </w:rPr>
+        <w:br/>
+      </w:r>
       <w:proofErr w:type="spellStart"/>
       <w:r>
         <w:rPr>
-          <w:rFonts w:asciiTheme="minorHAnsi" w:eastAsia="Times New Roman" w:hAnsiTheme="minorHAnsi"/>
-        </w:rPr>
-        <w:t>Colledtions</w:t>
+          <w:rFonts w:ascii="Courier" w:eastAsia="Times New Roman" w:hAnsi="Courier"/>
+        </w:rPr>
+        <w:t>dogImage</w:t>
+      </w:r>
+      <w:r>
+        <w:rPr>
+          <w:rFonts w:ascii="Courier" w:eastAsia="Times New Roman" w:hAnsi="Courier"/>
+          <w:highlight w:val="yellow"/>
+        </w:rPr>
+        <w:t>.src</w:t>
       </w:r>
       <w:proofErr w:type="spellEnd"/>
       <w:r>
         <w:rPr>
-          <w:rFonts w:asciiTheme="minorHAnsi" w:eastAsia="Times New Roman" w:hAnsiTheme="minorHAnsi"/>
-        </w:rPr>
-        <w:t xml:space="preserve"> in the DOM</w:t>
+          <w:rFonts w:ascii="Courier" w:eastAsia="Times New Roman" w:hAnsi="Courier"/>
+          <w:highlight w:val="yellow"/>
+        </w:rPr>
+        <w:t xml:space="preserve"> </w:t>
+      </w:r>
+      <w:r>
+        <w:rPr>
+          <w:rFonts w:ascii="Courier" w:eastAsia="Times New Roman" w:hAnsi="Courier"/>
+        </w:rPr>
+        <w:t>= "dog</w:t>
+      </w:r>
+      <w:r>
+        <w:rPr>
+          <w:rFonts w:ascii="Courier" w:eastAsia="Times New Roman" w:hAnsi="Courier"/>
+        </w:rPr>
+        <w:t>1.</w:t>
+      </w:r>
+      <w:r>
+        <w:rPr>
+          <w:rFonts w:ascii="Courier" w:eastAsia="Times New Roman" w:hAnsi="Courier"/>
+        </w:rPr>
+        <w:t>png";</w:t>
       </w:r>
     </w:p>
     <w:p>
       <w:pPr>
         <w:pStyle w:val="ListParagraph"/>
         <w:numPr>
-          <w:ilvl w:val="3"/>
-          <w:numId w:val="20"/>
+          <w:ilvl w:val="0"/>
+          <w:numId w:val="22"/>
         </w:numPr>
         <w:rPr>
           <w:rFonts w:asciiTheme="minorHAnsi" w:eastAsia="Times New Roman" w:hAnsiTheme="minorHAnsi"/>
         </w:rPr>
       </w:pPr>
-      <w:bookmarkStart w:id="0" w:name="_GoBack"/>
-      <w:bookmarkEnd w:id="0"/>
+      <w:proofErr w:type="spellStart"/>
+      <w:proofErr w:type="gramStart"/>
       <w:r>
         <w:rPr>
           <w:rFonts w:asciiTheme="minorHAnsi" w:eastAsia="Times New Roman" w:hAnsiTheme="minorHAnsi"/>
         </w:rPr>
-        <w:t>Accessing a single element</w:t>
+        <w:t>innerHTML</w:t>
+      </w:r>
+      <w:proofErr w:type="spellEnd"/>
+      <w:proofErr w:type="gramEnd"/>
+      <w:r>
+        <w:rPr>
+          <w:rFonts w:asciiTheme="minorHAnsi" w:eastAsia="Times New Roman" w:hAnsiTheme="minorHAnsi"/>
+        </w:rPr>
+        <w:t xml:space="preserve"> property</w:t>
+      </w:r>
+      <w:r>
+        <w:rPr>
+          <w:rFonts w:asciiTheme="minorHAnsi" w:eastAsia="Times New Roman" w:hAnsiTheme="minorHAnsi"/>
+        </w:rPr>
+        <w:br/>
+      </w:r>
+      <w:proofErr w:type="spellStart"/>
+      <w:r>
+        <w:rPr>
+          <w:rFonts w:ascii="Courier" w:eastAsia="Times New Roman" w:hAnsi="Courier"/>
+          <w:color w:val="000000"/>
+          <w:shd w:val="clear" w:color="auto" w:fill="FFFFFF"/>
+        </w:rPr>
+        <w:t>document.</w:t>
+      </w:r>
+      <w:r>
+        <w:rPr>
+          <w:rFonts w:ascii="Courier" w:eastAsia="Times New Roman" w:hAnsi="Courier"/>
+          <w:color w:val="000000"/>
+        </w:rPr>
+        <w:t>getElementById</w:t>
+      </w:r>
+      <w:proofErr w:type="spellEnd"/>
+      <w:r>
+        <w:rPr>
+          <w:rFonts w:ascii="Courier" w:eastAsia="Times New Roman" w:hAnsi="Courier"/>
+          <w:color w:val="000000"/>
+          <w:shd w:val="clear" w:color="auto" w:fill="FFFFFF"/>
+        </w:rPr>
+        <w:t>(</w:t>
+      </w:r>
+      <w:r>
+        <w:rPr>
+          <w:rFonts w:ascii="Courier" w:eastAsia="Times New Roman" w:hAnsi="Courier"/>
+          <w:color w:val="A52A2A"/>
+        </w:rPr>
+        <w:t>"</w:t>
+      </w:r>
+      <w:r>
+        <w:rPr>
+          <w:rFonts w:ascii="Courier" w:eastAsia="Times New Roman" w:hAnsi="Courier"/>
+          <w:color w:val="A52A2A"/>
+        </w:rPr>
+        <w:t>subtitle</w:t>
+      </w:r>
+      <w:r>
+        <w:rPr>
+          <w:rFonts w:ascii="Courier" w:eastAsia="Times New Roman" w:hAnsi="Courier"/>
+          <w:color w:val="A52A2A"/>
+        </w:rPr>
+        <w:t>"</w:t>
+      </w:r>
+      <w:r>
+        <w:rPr>
+          <w:rFonts w:ascii="Courier" w:eastAsia="Times New Roman" w:hAnsi="Courier"/>
+          <w:color w:val="000000"/>
+          <w:shd w:val="clear" w:color="auto" w:fill="FFFFFF"/>
+        </w:rPr>
+        <w:t>)</w:t>
+      </w:r>
+      <w:r>
+        <w:rPr>
+          <w:rFonts w:ascii="Courier" w:eastAsia="Times New Roman" w:hAnsi="Courier"/>
+          <w:color w:val="000000"/>
+          <w:highlight w:val="yellow"/>
+          <w:shd w:val="clear" w:color="auto" w:fill="FFFFFF"/>
+        </w:rPr>
+        <w:t>.</w:t>
+      </w:r>
+      <w:proofErr w:type="spellStart"/>
+      <w:r>
+        <w:rPr>
+          <w:rFonts w:ascii="Courier" w:eastAsia="Times New Roman" w:hAnsi="Courier"/>
+          <w:color w:val="000000"/>
+          <w:highlight w:val="yellow"/>
+        </w:rPr>
+        <w:t>innerHTML</w:t>
+      </w:r>
+      <w:proofErr w:type="spellEnd"/>
+      <w:r>
+        <w:rPr>
+          <w:rFonts w:ascii="Courier" w:eastAsia="Times New Roman" w:hAnsi="Courier"/>
+          <w:color w:val="000000"/>
+          <w:shd w:val="clear" w:color="auto" w:fill="FFFFFF"/>
+        </w:rPr>
+        <w:t> = </w:t>
+      </w:r>
+      <w:r>
+        <w:rPr>
+          <w:rFonts w:ascii="Courier" w:eastAsia="Times New Roman" w:hAnsi="Courier"/>
+          <w:color w:val="A52A2A"/>
+        </w:rPr>
+        <w:t xml:space="preserve">"Hello </w:t>
+      </w:r>
+      <w:r>
+        <w:rPr>
+          <w:rFonts w:ascii="Courier" w:eastAsia="Times New Roman" w:hAnsi="Courier"/>
+          <w:color w:val="A52A2A"/>
+        </w:rPr>
+        <w:t>DOM</w:t>
+      </w:r>
+      <w:r>
+        <w:rPr>
+          <w:rFonts w:ascii="Courier" w:eastAsia="Times New Roman" w:hAnsi="Courier"/>
+          <w:color w:val="A52A2A"/>
+        </w:rPr>
+        <w:t>!"</w:t>
+      </w:r>
+      <w:r>
+        <w:rPr>
+          <w:rFonts w:ascii="Courier" w:eastAsia="Times New Roman" w:hAnsi="Courier"/>
+          <w:color w:val="000000"/>
+          <w:shd w:val="clear" w:color="auto" w:fill="FFFFFF"/>
+        </w:rPr>
+        <w:t>;</w:t>
       </w:r>
     </w:p>
     <w:p>
       <w:pPr>
         <w:pStyle w:val="ListParagraph"/>
         <w:numPr>
-          <w:ilvl w:val="4"/>
-          <w:numId w:val="20"/>
+          <w:ilvl w:val="0"/>
+          <w:numId w:val="22"/>
         </w:numPr>
         <w:rPr>
           <w:rFonts w:asciiTheme="minorHAnsi" w:eastAsia="Times New Roman" w:hAnsiTheme="minorHAnsi"/>
         </w:rPr>
       </w:pPr>
+      <w:proofErr w:type="spellStart"/>
       <w:r>
         <w:rPr>
           <w:rFonts w:asciiTheme="minorHAnsi" w:eastAsia="Times New Roman" w:hAnsiTheme="minorHAnsi"/>
         </w:rPr>
-        <w:t>By the array index</w:t>
-      </w:r>
+        <w:t>outerHTML</w:t>
+      </w:r>
+      <w:proofErr w:type="spellEnd"/>
       <w:r>
         <w:rPr>
           <w:rFonts w:asciiTheme="minorHAnsi" w:eastAsia="Times New Roman" w:hAnsiTheme="minorHAnsi"/>
         </w:rPr>
+        <w:t xml:space="preserve"> property</w:t>
+      </w:r>
+      <w:r>
+        <w:rPr>
+          <w:rFonts w:asciiTheme="minorHAnsi" w:eastAsia="Times New Roman" w:hAnsiTheme="minorHAnsi"/>
+        </w:rPr>
         <w:br/>
       </w:r>
-      <w:r>
+      <w:proofErr w:type="spellStart"/>
+      <w:r>
+        <w:rPr>
+          <w:rFonts w:ascii="Courier" w:eastAsia="Times New Roman" w:hAnsi="Courier"/>
+          <w:color w:val="000000"/>
+          <w:shd w:val="clear" w:color="auto" w:fill="FFFFFF"/>
+        </w:rPr>
+        <w:t>document.</w:t>
+      </w:r>
+      <w:r>
+        <w:rPr>
+          <w:rFonts w:ascii="Courier" w:eastAsia="Times New Roman" w:hAnsi="Courier"/>
+          <w:color w:val="000000"/>
+        </w:rPr>
+        <w:t>getElementById</w:t>
+      </w:r>
+      <w:proofErr w:type="spellEnd"/>
+      <w:r>
+        <w:rPr>
+          <w:rFonts w:ascii="Courier" w:eastAsia="Times New Roman" w:hAnsi="Courier"/>
+          <w:color w:val="000000"/>
+          <w:shd w:val="clear" w:color="auto" w:fill="FFFFFF"/>
+        </w:rPr>
+        <w:t>(</w:t>
+      </w:r>
+      <w:r>
+        <w:rPr>
+          <w:rFonts w:ascii="Courier" w:eastAsia="Times New Roman" w:hAnsi="Courier"/>
+          <w:color w:val="A52A2A"/>
+        </w:rPr>
+        <w:t>"</w:t>
+      </w:r>
+      <w:r>
+        <w:rPr>
+          <w:rFonts w:ascii="Courier" w:eastAsia="Times New Roman" w:hAnsi="Courier"/>
+          <w:color w:val="A52A2A"/>
+        </w:rPr>
+        <w:t>subtitle</w:t>
+      </w:r>
+      <w:r>
+        <w:rPr>
+          <w:rFonts w:ascii="Courier" w:eastAsia="Times New Roman" w:hAnsi="Courier"/>
+          <w:color w:val="A52A2A"/>
+        </w:rPr>
+        <w:t>"</w:t>
+      </w:r>
+      <w:r>
+        <w:rPr>
+          <w:rFonts w:ascii="Courier" w:eastAsia="Times New Roman" w:hAnsi="Courier"/>
+          <w:color w:val="000000"/>
+          <w:shd w:val="clear" w:color="auto" w:fill="FFFFFF"/>
+        </w:rPr>
+        <w:t>)</w:t>
+      </w:r>
+      <w:r>
+        <w:rPr>
+          <w:rFonts w:ascii="Courier" w:eastAsia="Times New Roman" w:hAnsi="Courier"/>
+          <w:color w:val="000000"/>
+          <w:highlight w:val="yellow"/>
+          <w:shd w:val="clear" w:color="auto" w:fill="FFFFFF"/>
+        </w:rPr>
+        <w:t>.</w:t>
+      </w:r>
+      <w:proofErr w:type="spellStart"/>
+      <w:r>
+        <w:rPr>
+          <w:rFonts w:ascii="Courier" w:eastAsia="Times New Roman" w:hAnsi="Courier"/>
+          <w:color w:val="000000"/>
+          <w:highlight w:val="yellow"/>
+        </w:rPr>
+        <w:t>outer</w:t>
+      </w:r>
+      <w:r>
+        <w:rPr>
+          <w:rFonts w:ascii="Courier" w:eastAsia="Times New Roman" w:hAnsi="Courier"/>
+          <w:color w:val="000000"/>
+          <w:highlight w:val="yellow"/>
+        </w:rPr>
+        <w:t>HTML</w:t>
+      </w:r>
+      <w:proofErr w:type="spellEnd"/>
+      <w:r>
+        <w:rPr>
+          <w:rFonts w:ascii="Courier" w:eastAsia="Times New Roman" w:hAnsi="Courier"/>
+          <w:color w:val="000000"/>
+          <w:shd w:val="clear" w:color="auto" w:fill="FFFFFF"/>
+        </w:rPr>
+        <w:t> = </w:t>
+      </w:r>
+      <w:r>
+        <w:rPr>
+          <w:rFonts w:ascii="Courier" w:eastAsia="Times New Roman" w:hAnsi="Courier"/>
+          <w:color w:val="A52A2A"/>
+        </w:rPr>
+        <w:t>"</w:t>
+      </w:r>
+      <w:r>
+        <w:rPr>
+          <w:rFonts w:ascii="Courier" w:eastAsia="Times New Roman" w:hAnsi="Courier"/>
+          <w:color w:val="A52A2A"/>
+        </w:rPr>
+        <w:t>&lt;h2&gt;DOM Example&lt;/h2&gt;</w:t>
+      </w:r>
+      <w:r>
+        <w:rPr>
+          <w:rFonts w:ascii="Courier" w:eastAsia="Times New Roman" w:hAnsi="Courier"/>
+          <w:color w:val="A52A2A"/>
+        </w:rPr>
+        <w:t>"</w:t>
+      </w:r>
+      <w:r>
+        <w:rPr>
+          <w:rFonts w:ascii="Courier" w:eastAsia="Times New Roman" w:hAnsi="Courier"/>
+          <w:color w:val="000000"/>
+          <w:shd w:val="clear" w:color="auto" w:fill="FFFFFF"/>
+        </w:rPr>
+        <w:t>;</w:t>
+      </w:r>
+    </w:p>
+    <w:p>
+      <w:pPr>
+        <w:pStyle w:val="ListParagraph"/>
+        <w:widowControl w:val="0"/>
+        <w:numPr>
+          <w:ilvl w:val="0"/>
+          <w:numId w:val="22"/>
+        </w:numPr>
+        <w:autoSpaceDE w:val="0"/>
+        <w:autoSpaceDN w:val="0"/>
+        <w:adjustRightInd w:val="0"/>
+        <w:spacing w:before="240" w:after="0" w:line="240" w:lineRule="auto"/>
         <w:rPr>
           <w:rFonts w:ascii="Courier" w:hAnsi="Courier"/>
           <w:sz w:val="24"/>
           <w:szCs w:val="24"/>
         </w:rPr>
-        <w:t>collection[</w:t>
+      </w:pPr>
+      <w:r>
+        <w:rPr>
+          <w:rFonts w:asciiTheme="minorHAnsi" w:eastAsia="Times New Roman" w:hAnsiTheme="minorHAnsi"/>
+          <w:color w:val="000000"/>
+          <w:shd w:val="clear" w:color="auto" w:fill="FFFFFF"/>
+        </w:rPr>
+        <w:t>Event handlers as object properties</w:t>
+      </w:r>
+      <w:r>
+        <w:rPr>
+          <w:rFonts w:asciiTheme="minorHAnsi" w:eastAsia="Times New Roman" w:hAnsiTheme="minorHAnsi"/>
+          <w:color w:val="000000"/>
+          <w:shd w:val="clear" w:color="auto" w:fill="FFFFFF"/>
+        </w:rPr>
+        <w:br/>
+      </w:r>
+      <w:r>
+        <w:rPr>
+          <w:rFonts w:ascii="Courier" w:hAnsi="Courier"/>
+        </w:rPr>
+        <w:t>&lt;script&gt;</w:t>
+      </w:r>
+      <w:r>
+        <w:rPr>
+          <w:rFonts w:ascii="Courier" w:hAnsi="Courier"/>
+        </w:rPr>
+        <w:br/>
+      </w:r>
+      <w:r>
+        <w:rPr>
+          <w:rFonts w:ascii="Courier" w:hAnsi="Courier"/>
+        </w:rPr>
+        <w:t xml:space="preserve">   </w:t>
       </w:r>
       <w:proofErr w:type="spellStart"/>
       <w:r>
         <w:rPr>
           <w:rFonts w:ascii="Courier" w:hAnsi="Courier"/>
+        </w:rPr>
+        <w:t>dogImage.</w:t>
+      </w:r>
+      <w:r>
+        <w:rPr>
+          <w:rFonts w:ascii="Courier" w:hAnsi="Courier"/>
+          <w:u w:val="single"/>
+        </w:rPr>
+        <w:t>onclick</w:t>
+      </w:r>
+      <w:proofErr w:type="spellEnd"/>
+      <w:r>
+        <w:rPr>
+          <w:rFonts w:ascii="Courier" w:hAnsi="Courier"/>
+        </w:rPr>
+        <w:t xml:space="preserve"> = </w:t>
+      </w:r>
+      <w:proofErr w:type="spellStart"/>
+      <w:r>
+        <w:rPr>
+          <w:rFonts w:ascii="Courier" w:hAnsi="Courier"/>
+          <w:highlight w:val="cyan"/>
+        </w:rPr>
+        <w:t>clickHandler</w:t>
+      </w:r>
+      <w:proofErr w:type="spellEnd"/>
+      <w:r>
+        <w:rPr>
+          <w:rFonts w:ascii="Courier" w:hAnsi="Courier"/>
+        </w:rPr>
+        <w:t>;</w:t>
+      </w:r>
+      <w:r>
+        <w:rPr>
+          <w:rFonts w:ascii="Courier" w:hAnsi="Courier"/>
+        </w:rPr>
+        <w:br/>
+        <w:t xml:space="preserve">   function </w:t>
+      </w:r>
+      <w:proofErr w:type="spellStart"/>
+      <w:r>
+        <w:rPr>
+          <w:rFonts w:ascii="Courier" w:hAnsi="Courier"/>
+          <w:highlight w:val="cyan"/>
+        </w:rPr>
+        <w:t>clickHand</w:t>
+      </w:r>
+      <w:r>
+        <w:rPr>
+          <w:rFonts w:ascii="Courier" w:hAnsi="Courier"/>
+          <w:highlight w:val="cyan"/>
+        </w:rPr>
+        <w:t>l</w:t>
+      </w:r>
+      <w:r>
+        <w:rPr>
+          <w:rFonts w:ascii="Courier" w:hAnsi="Courier"/>
+          <w:highlight w:val="cyan"/>
+        </w:rPr>
+        <w:t>er</w:t>
+      </w:r>
+      <w:proofErr w:type="spellEnd"/>
+      <w:r>
+        <w:rPr>
+          <w:rFonts w:ascii="Courier" w:hAnsi="Courier"/>
+        </w:rPr>
+        <w:t>() {</w:t>
+      </w:r>
+      <w:r>
+        <w:rPr>
+          <w:rFonts w:ascii="Courier" w:hAnsi="Courier"/>
+        </w:rPr>
+        <w:br/>
+        <w:t xml:space="preserve">      alert(</w:t>
+      </w:r>
+      <w:r>
+        <w:rPr>
+          <w:rFonts w:ascii="Courier" w:eastAsia="Times New Roman" w:hAnsi="Courier"/>
+          <w:color w:val="A52A2A"/>
+        </w:rPr>
+        <w:t>"</w:t>
+      </w:r>
+      <w:r>
+        <w:rPr>
+          <w:rFonts w:ascii="Courier" w:hAnsi="Courier"/>
+        </w:rPr>
+        <w:t>I was clicked</w:t>
+      </w:r>
+      <w:r>
+        <w:rPr>
+          <w:rFonts w:ascii="Courier" w:hAnsi="Courier"/>
+        </w:rPr>
+        <w:t>!</w:t>
+      </w:r>
+      <w:r>
+        <w:rPr>
+          <w:rFonts w:ascii="Courier" w:eastAsia="Times New Roman" w:hAnsi="Courier"/>
+          <w:color w:val="A52A2A"/>
+        </w:rPr>
+        <w:t>"</w:t>
+      </w:r>
+      <w:r>
+        <w:rPr>
+          <w:rFonts w:ascii="Courier" w:hAnsi="Courier"/>
+        </w:rPr>
+        <w:t>);</w:t>
+      </w:r>
+      <w:r>
+        <w:rPr>
+          <w:rFonts w:ascii="Courier" w:hAnsi="Courier"/>
+        </w:rPr>
+        <w:br/>
+        <w:t xml:space="preserve">   }</w:t>
+      </w:r>
+      <w:r>
+        <w:rPr>
+          <w:rFonts w:ascii="Courier" w:hAnsi="Courier"/>
+        </w:rPr>
+        <w:br/>
+        <w:t>&lt;/script&gt;</w:t>
+      </w:r>
+    </w:p>
+    <w:p>
+      <w:pPr>
+        <w:pStyle w:val="ListParagraph"/>
+        <w:widowControl w:val="0"/>
+        <w:numPr>
+          <w:ilvl w:val="0"/>
+          <w:numId w:val="22"/>
+        </w:numPr>
+        <w:autoSpaceDE w:val="0"/>
+        <w:autoSpaceDN w:val="0"/>
+        <w:adjustRightInd w:val="0"/>
+        <w:spacing w:before="240" w:after="0" w:line="240" w:lineRule="auto"/>
+        <w:rPr>
+          <w:rFonts w:asciiTheme="minorHAnsi" w:hAnsiTheme="minorHAnsi"/>
           <w:sz w:val="24"/>
           <w:szCs w:val="24"/>
         </w:rPr>
-        <w:t>idref</w:t>
-      </w:r>
-      <w:proofErr w:type="spellEnd"/>
-      <w:r>
-        <w:rPr>
-          <w:rFonts w:ascii="Courier" w:hAnsi="Courier"/>
+      </w:pPr>
+      <w:proofErr w:type="gramStart"/>
+      <w:r>
+        <w:rPr>
+          <w:rFonts w:asciiTheme="minorHAnsi" w:hAnsiTheme="minorHAnsi"/>
+          <w:i/>
           <w:sz w:val="24"/>
           <w:szCs w:val="24"/>
         </w:rPr>
-        <w:t>]</w:t>
+        <w:t>this</w:t>
+      </w:r>
+      <w:proofErr w:type="gramEnd"/>
+      <w:r>
+        <w:rPr>
+          <w:rFonts w:asciiTheme="minorHAnsi" w:hAnsiTheme="minorHAnsi"/>
+          <w:sz w:val="24"/>
+          <w:szCs w:val="24"/>
+        </w:rPr>
+        <w:t xml:space="preserve"> keyword</w:t>
+      </w:r>
+      <w:r>
+        <w:rPr>
+          <w:rFonts w:asciiTheme="minorHAnsi" w:hAnsiTheme="minorHAnsi"/>
+          <w:sz w:val="24"/>
+          <w:szCs w:val="24"/>
+        </w:rPr>
+        <w:t xml:space="preserve"> – represents the object that called the function. In the example above, what would it be? Try this code and see</w:t>
+      </w:r>
+      <w:proofErr w:type="gramStart"/>
+      <w:r>
+        <w:rPr>
+          <w:rFonts w:asciiTheme="minorHAnsi" w:hAnsiTheme="minorHAnsi"/>
+          <w:sz w:val="24"/>
+          <w:szCs w:val="24"/>
+        </w:rPr>
+        <w:t>:</w:t>
+      </w:r>
+      <w:proofErr w:type="gramEnd"/>
+      <w:r>
+        <w:rPr>
+          <w:rFonts w:asciiTheme="minorHAnsi" w:hAnsiTheme="minorHAnsi"/>
+          <w:sz w:val="24"/>
+          <w:szCs w:val="24"/>
+        </w:rPr>
+        <w:br/>
+      </w:r>
+      <w:r>
+        <w:rPr>
+          <w:rFonts w:ascii="Courier" w:hAnsi="Courier"/>
+        </w:rPr>
+        <w:t xml:space="preserve">function </w:t>
+      </w:r>
+      <w:proofErr w:type="spellStart"/>
+      <w:r>
+        <w:rPr>
+          <w:rFonts w:ascii="Courier" w:hAnsi="Courier"/>
+        </w:rPr>
+        <w:t>clickHander</w:t>
+      </w:r>
+      <w:proofErr w:type="spellEnd"/>
+      <w:r>
+        <w:rPr>
+          <w:rFonts w:ascii="Courier" w:hAnsi="Courier"/>
+        </w:rPr>
+        <w:t>() {</w:t>
+      </w:r>
+      <w:r>
+        <w:rPr>
+          <w:rFonts w:ascii="Courier" w:hAnsi="Courier"/>
+        </w:rPr>
+        <w:br/>
+        <w:t xml:space="preserve">      alert(</w:t>
+      </w:r>
+      <w:r>
+        <w:rPr>
+          <w:rFonts w:ascii="Courier" w:hAnsi="Courier"/>
+        </w:rPr>
+        <w:t xml:space="preserve">this.id + </w:t>
+      </w:r>
+      <w:r>
+        <w:rPr>
+          <w:rFonts w:ascii="Courier" w:eastAsia="Times New Roman" w:hAnsi="Courier"/>
+          <w:color w:val="A52A2A"/>
+        </w:rPr>
+        <w:t>"</w:t>
+      </w:r>
+      <w:r>
+        <w:rPr>
+          <w:rFonts w:ascii="Courier" w:hAnsi="Courier"/>
+        </w:rPr>
+        <w:t xml:space="preserve"> was clicked</w:t>
+      </w:r>
+      <w:r>
+        <w:rPr>
+          <w:rFonts w:ascii="Courier" w:hAnsi="Courier"/>
+        </w:rPr>
+        <w:t>!</w:t>
+      </w:r>
+      <w:r>
+        <w:rPr>
+          <w:rFonts w:ascii="Courier" w:eastAsia="Times New Roman" w:hAnsi="Courier"/>
+          <w:color w:val="A52A2A"/>
+        </w:rPr>
+        <w:t>"</w:t>
+      </w:r>
+      <w:r>
+        <w:rPr>
+          <w:rFonts w:ascii="Courier" w:hAnsi="Courier"/>
+        </w:rPr>
+        <w:t>);</w:t>
+      </w:r>
+      <w:r>
+        <w:rPr>
+          <w:rFonts w:ascii="Courier" w:hAnsi="Courier"/>
+        </w:rPr>
+        <w:br/>
+      </w:r>
+      <w:r>
+        <w:rPr>
+          <w:rFonts w:ascii="Courier" w:hAnsi="Courier"/>
+        </w:rPr>
+        <w:lastRenderedPageBreak/>
+        <w:t xml:space="preserve">   }</w:t>
+      </w:r>
+      <w:r>
+        <w:rPr>
+          <w:rFonts w:asciiTheme="minorHAnsi" w:hAnsiTheme="minorHAnsi"/>
+          <w:sz w:val="24"/>
+          <w:szCs w:val="24"/>
+        </w:rPr>
+        <w:br/>
       </w:r>
     </w:p>
     <w:p>
       <w:pPr>
+        <w:spacing w:line="240" w:lineRule="auto"/>
+        <w:outlineLvl w:val="0"/>
+        <w:rPr>
+          <w:b/>
+          <w:sz w:val="24"/>
+          <w:szCs w:val="24"/>
+          <w:u w:val="single"/>
+        </w:rPr>
+      </w:pPr>
+      <w:r>
+        <w:rPr>
+          <w:b/>
+          <w:sz w:val="24"/>
+          <w:szCs w:val="24"/>
+          <w:u w:val="single"/>
+        </w:rPr>
+        <w:t>JavaScript and CSS</w:t>
+      </w:r>
+    </w:p>
+    <w:p>
+      <w:pPr>
         <w:pStyle w:val="ListParagraph"/>
         <w:numPr>
-          <w:ilvl w:val="5"/>
+          <w:ilvl w:val="0"/>
           <w:numId w:val="20"/>
         </w:numPr>
         <w:rPr>
@@ -364,153 +1604,162 @@
       <w:r>
         <w:rPr>
           <w:rFonts w:asciiTheme="minorHAnsi" w:hAnsiTheme="minorHAnsi"/>
-        </w:rPr>
-        <w:t>Example:</w:t>
-      </w:r>
-      <w:r>
-        <w:rPr>
-          <w:rFonts w:ascii="Courier" w:hAnsi="Courier"/>
           <w:sz w:val="24"/>
           <w:szCs w:val="24"/>
         </w:rPr>
+        <w:t>Inline CSS can be set using the style property. It’s just another property we can set.</w:t>
+      </w:r>
+      <w:r>
+        <w:rPr>
+          <w:rFonts w:asciiTheme="minorHAnsi" w:hAnsiTheme="minorHAnsi"/>
+          <w:sz w:val="24"/>
+          <w:szCs w:val="24"/>
+        </w:rPr>
         <w:br/>
       </w:r>
-      <w:r>
-        <w:rPr>
-          <w:rFonts w:ascii="Courier" w:eastAsia="Times New Roman" w:hAnsi="Courier"/>
-        </w:rPr>
-        <w:t>&lt;</w:t>
-      </w:r>
       <w:proofErr w:type="spellStart"/>
       <w:r>
         <w:rPr>
           <w:rFonts w:ascii="Courier" w:eastAsia="Times New Roman" w:hAnsi="Courier"/>
-        </w:rPr>
-        <w:t>img</w:t>
+          <w:color w:val="0000CD"/>
+        </w:rPr>
+        <w:t>var</w:t>
       </w:r>
       <w:proofErr w:type="spellEnd"/>
       <w:r>
         <w:rPr>
           <w:rFonts w:ascii="Courier" w:eastAsia="Times New Roman" w:hAnsi="Courier"/>
-        </w:rPr>
-        <w:t xml:space="preserve"> </w:t>
+          <w:color w:val="000000"/>
+          <w:shd w:val="clear" w:color="auto" w:fill="FFFFFF"/>
+        </w:rPr>
+        <w:t> </w:t>
+      </w:r>
+      <w:r>
+        <w:rPr>
+          <w:rFonts w:ascii="Courier" w:eastAsia="Times New Roman" w:hAnsi="Courier"/>
+          <w:color w:val="000000"/>
+          <w:shd w:val="clear" w:color="auto" w:fill="FFFFFF"/>
+        </w:rPr>
+        <w:t>paragraphs</w:t>
+      </w:r>
+      <w:r>
+        <w:rPr>
+          <w:rFonts w:ascii="Courier" w:eastAsia="Times New Roman" w:hAnsi="Courier"/>
+          <w:color w:val="000000"/>
+          <w:shd w:val="clear" w:color="auto" w:fill="FFFFFF"/>
+        </w:rPr>
+        <w:t xml:space="preserve"> = </w:t>
       </w:r>
       <w:proofErr w:type="spellStart"/>
       <w:r>
         <w:rPr>
           <w:rFonts w:ascii="Courier" w:eastAsia="Times New Roman" w:hAnsi="Courier"/>
-        </w:rPr>
-        <w:t>src</w:t>
+          <w:color w:val="000000"/>
+          <w:shd w:val="clear" w:color="auto" w:fill="FFFFFF"/>
+        </w:rPr>
+        <w:t>document.</w:t>
+      </w:r>
+      <w:r>
+        <w:rPr>
+          <w:rFonts w:ascii="Courier" w:eastAsia="Times New Roman" w:hAnsi="Courier"/>
+          <w:color w:val="000000"/>
+        </w:rPr>
+        <w:t>getElementsByTagName</w:t>
       </w:r>
       <w:proofErr w:type="spellEnd"/>
       <w:r>
         <w:rPr>
           <w:rFonts w:ascii="Courier" w:eastAsia="Times New Roman" w:hAnsi="Courier"/>
-        </w:rPr>
-        <w:t>="dog3.png"&gt;</w:t>
-      </w:r>
-      <w:r>
-        <w:rPr>
-          <w:rFonts w:ascii="Courier" w:eastAsia="Times New Roman" w:hAnsi="Courier"/>
+          <w:color w:val="000000"/>
+          <w:shd w:val="clear" w:color="auto" w:fill="FFFFFF"/>
+        </w:rPr>
+        <w:t>(</w:t>
+      </w:r>
+      <w:r>
+        <w:rPr>
+          <w:rFonts w:ascii="Courier" w:eastAsia="Times New Roman" w:hAnsi="Courier"/>
+          <w:color w:val="A52A2A"/>
+        </w:rPr>
+        <w:t>"p"</w:t>
+      </w:r>
+      <w:r>
+        <w:rPr>
+          <w:rFonts w:ascii="Courier" w:eastAsia="Times New Roman" w:hAnsi="Courier"/>
+          <w:color w:val="000000"/>
+          <w:shd w:val="clear" w:color="auto" w:fill="FFFFFF"/>
+        </w:rPr>
+        <w:t>);</w:t>
+      </w:r>
+      <w:r>
+        <w:rPr>
+          <w:rFonts w:ascii="Courier" w:eastAsia="Times New Roman" w:hAnsi="Courier"/>
+          <w:color w:val="000000"/>
+          <w:shd w:val="clear" w:color="auto" w:fill="FFFFFF"/>
         </w:rPr>
         <w:br/>
-        <w:t>&lt;script&gt;</w:t>
-      </w:r>
-      <w:r>
-        <w:rPr>
-          <w:rFonts w:ascii="Courier" w:eastAsia="Times New Roman" w:hAnsi="Courier"/>
-        </w:rPr>
-        <w:br/>
       </w:r>
       <w:proofErr w:type="spellStart"/>
       <w:r>
         <w:rPr>
           <w:rFonts w:ascii="Courier" w:eastAsia="Times New Roman" w:hAnsi="Courier"/>
-        </w:rPr>
-        <w:t>var</w:t>
+          <w:color w:val="000000"/>
+          <w:shd w:val="clear" w:color="auto" w:fill="FFFFFF"/>
+        </w:rPr>
+        <w:t>paragraphs.style.</w:t>
+      </w:r>
+      <w:r>
+        <w:rPr>
+          <w:rFonts w:ascii="Courier" w:eastAsia="Times New Roman" w:hAnsi="Courier"/>
+          <w:color w:val="000000"/>
+          <w:shd w:val="clear" w:color="auto" w:fill="FFFFFF"/>
+        </w:rPr>
+        <w:t>color</w:t>
       </w:r>
       <w:proofErr w:type="spellEnd"/>
       <w:r>
         <w:rPr>
           <w:rFonts w:ascii="Courier" w:eastAsia="Times New Roman" w:hAnsi="Courier"/>
-        </w:rPr>
-        <w:t xml:space="preserve"> number = </w:t>
-      </w:r>
-      <w:proofErr w:type="gramStart"/>
-      <w:r>
-        <w:rPr>
-          <w:rFonts w:ascii="Courier" w:eastAsia="Times New Roman" w:hAnsi="Courier"/>
-        </w:rPr>
-        <w:t>prompt(</w:t>
-      </w:r>
-      <w:proofErr w:type="gramEnd"/>
-      <w:r>
-        <w:rPr>
-          <w:rFonts w:ascii="Courier" w:eastAsia="Times New Roman" w:hAnsi="Courier"/>
-        </w:rPr>
-        <w:t>"Please enter a number from 1 to 5");</w:t>
-      </w:r>
-      <w:r>
-        <w:rPr>
-          <w:rFonts w:ascii="Courier" w:eastAsia="Times New Roman" w:hAnsi="Courier"/>
-        </w:rPr>
-        <w:br/>
-      </w:r>
-      <w:proofErr w:type="spellStart"/>
-      <w:r>
-        <w:rPr>
-          <w:rFonts w:ascii="Courier" w:eastAsia="Times New Roman" w:hAnsi="Courier"/>
-        </w:rPr>
-        <w:t>document.images</w:t>
-      </w:r>
-      <w:proofErr w:type="spellEnd"/>
-      <w:r>
-        <w:rPr>
-          <w:rFonts w:ascii="Courier" w:eastAsia="Times New Roman" w:hAnsi="Courier"/>
-        </w:rPr>
-        <w:t>[0].</w:t>
-      </w:r>
-      <w:proofErr w:type="spellStart"/>
-      <w:r>
-        <w:rPr>
-          <w:rFonts w:ascii="Courier" w:eastAsia="Times New Roman" w:hAnsi="Courier"/>
-        </w:rPr>
-        <w:t>src</w:t>
-      </w:r>
-      <w:proofErr w:type="spellEnd"/>
-      <w:r>
-        <w:rPr>
-          <w:rFonts w:ascii="Courier" w:eastAsia="Times New Roman" w:hAnsi="Courier"/>
-        </w:rPr>
-        <w:t xml:space="preserve"> = "dog" + number + ".</w:t>
-      </w:r>
-      <w:proofErr w:type="spellStart"/>
-      <w:r>
-        <w:rPr>
-          <w:rFonts w:ascii="Courier" w:eastAsia="Times New Roman" w:hAnsi="Courier"/>
-        </w:rPr>
-        <w:t>png</w:t>
-      </w:r>
-      <w:proofErr w:type="spellEnd"/>
-      <w:r>
-        <w:rPr>
-          <w:rFonts w:ascii="Courier" w:eastAsia="Times New Roman" w:hAnsi="Courier"/>
-        </w:rPr>
-        <w:t>";</w:t>
-      </w:r>
-      <w:r>
-        <w:rPr>
-          <w:rFonts w:ascii="Courier" w:eastAsia="Times New Roman" w:hAnsi="Courier"/>
-        </w:rPr>
-        <w:br/>
-        <w:t>&lt;/script&gt;</w:t>
+          <w:color w:val="000000"/>
+          <w:shd w:val="clear" w:color="auto" w:fill="FFFFFF"/>
+        </w:rPr>
+        <w:t xml:space="preserve"> = </w:t>
+      </w:r>
+      <w:r>
+        <w:rPr>
+          <w:rFonts w:ascii="Courier" w:eastAsia="Times New Roman" w:hAnsi="Courier"/>
+          <w:color w:val="A52A2A"/>
+        </w:rPr>
+        <w:t>"</w:t>
+      </w:r>
+      <w:r>
+        <w:rPr>
+          <w:rFonts w:ascii="Courier" w:eastAsia="Times New Roman" w:hAnsi="Courier"/>
+          <w:color w:val="000000"/>
+          <w:shd w:val="clear" w:color="auto" w:fill="FFFFFF"/>
+        </w:rPr>
+        <w:t>blue</w:t>
+      </w:r>
+      <w:r>
+        <w:rPr>
+          <w:rFonts w:ascii="Courier" w:eastAsia="Times New Roman" w:hAnsi="Courier"/>
+          <w:color w:val="A52A2A"/>
+        </w:rPr>
+        <w:t>"</w:t>
+      </w:r>
+      <w:r>
+        <w:rPr>
+          <w:rFonts w:ascii="Courier" w:eastAsia="Times New Roman" w:hAnsi="Courier"/>
+          <w:color w:val="000000"/>
+          <w:shd w:val="clear" w:color="auto" w:fill="FFFFFF"/>
+        </w:rPr>
+        <w:t>;</w:t>
       </w:r>
     </w:p>
     <w:p>
       <w:pPr>
         <w:pStyle w:val="ListParagraph"/>
         <w:numPr>
-          <w:ilvl w:val="4"/>
+          <w:ilvl w:val="0"/>
           <w:numId w:val="20"/>
         </w:numPr>
         <w:rPr>
@@ -521,7 +1770,7 @@
         <w:rPr>
           <w:rFonts w:asciiTheme="minorHAnsi" w:eastAsia="Times New Roman" w:hAnsiTheme="minorHAnsi"/>
         </w:rPr>
-        <w:t>By the element id</w:t>
+        <w:t>Reading a CSS inline style:</w:t>
       </w:r>
       <w:r>
         <w:rPr>
@@ -532,260 +1781,293 @@
       <w:proofErr w:type="spellStart"/>
       <w:r>
         <w:rPr>
-          <w:rFonts w:ascii="Courier" w:hAnsi="Courier"/>
+          <w:rFonts w:ascii="Courier" w:eastAsia="Times New Roman" w:hAnsi="Courier"/>
+          <w:color w:val="000000"/>
+          <w:shd w:val="clear" w:color="auto" w:fill="FFFFFF"/>
+        </w:rPr>
+        <w:t>var</w:t>
+      </w:r>
+      <w:proofErr w:type="spellEnd"/>
+      <w:r>
+        <w:rPr>
+          <w:rFonts w:ascii="Courier" w:eastAsia="Times New Roman" w:hAnsi="Courier"/>
+          <w:color w:val="000000"/>
+          <w:shd w:val="clear" w:color="auto" w:fill="FFFFFF"/>
+        </w:rPr>
+        <w:t xml:space="preserve"> </w:t>
+      </w:r>
+      <w:proofErr w:type="spellStart"/>
+      <w:r>
+        <w:rPr>
+          <w:rFonts w:ascii="Courier" w:eastAsia="Times New Roman" w:hAnsi="Courier"/>
+          <w:color w:val="000000"/>
+          <w:shd w:val="clear" w:color="auto" w:fill="FFFFFF"/>
+        </w:rPr>
+        <w:t>pColor</w:t>
+      </w:r>
+      <w:proofErr w:type="spellEnd"/>
+      <w:r>
+        <w:rPr>
+          <w:rFonts w:ascii="Courier" w:eastAsia="Times New Roman" w:hAnsi="Courier"/>
+          <w:color w:val="000000"/>
+          <w:shd w:val="clear" w:color="auto" w:fill="FFFFFF"/>
+        </w:rPr>
+        <w:t xml:space="preserve"> = paragraphs</w:t>
+      </w:r>
+      <w:r>
+        <w:rPr>
+          <w:rFonts w:ascii="Courier" w:eastAsia="Times New Roman" w:hAnsi="Courier"/>
+          <w:color w:val="000000"/>
+          <w:shd w:val="clear" w:color="auto" w:fill="FFFFFF"/>
+        </w:rPr>
+        <w:t>[0]</w:t>
+      </w:r>
+      <w:r>
+        <w:rPr>
+          <w:rFonts w:ascii="Courier" w:eastAsia="Times New Roman" w:hAnsi="Courier"/>
+          <w:color w:val="000000"/>
+          <w:shd w:val="clear" w:color="auto" w:fill="FFFFFF"/>
+        </w:rPr>
+        <w:t>.</w:t>
+      </w:r>
+      <w:proofErr w:type="spellStart"/>
+      <w:r>
+        <w:rPr>
+          <w:rFonts w:ascii="Courier" w:eastAsia="Times New Roman" w:hAnsi="Courier"/>
+          <w:color w:val="000000"/>
+          <w:shd w:val="clear" w:color="auto" w:fill="FFFFFF"/>
+        </w:rPr>
+        <w:t>style.color</w:t>
+      </w:r>
+      <w:proofErr w:type="spellEnd"/>
+      <w:r>
+        <w:rPr>
+          <w:rFonts w:ascii="Courier" w:eastAsia="Times New Roman" w:hAnsi="Courier"/>
+          <w:color w:val="000000"/>
+          <w:shd w:val="clear" w:color="auto" w:fill="FFFFFF"/>
+        </w:rPr>
+        <w:t>;</w:t>
+      </w:r>
+      <w:r>
+        <w:rPr>
+          <w:rFonts w:ascii="Courier" w:eastAsia="Times New Roman" w:hAnsi="Courier"/>
+          <w:color w:val="000000"/>
+          <w:shd w:val="clear" w:color="auto" w:fill="FFFFFF"/>
+        </w:rPr>
+        <w:br/>
+      </w:r>
+      <w:proofErr w:type="spellStart"/>
+      <w:r>
+        <w:rPr>
+          <w:rFonts w:ascii="Courier" w:eastAsia="Times New Roman" w:hAnsi="Courier"/>
+          <w:color w:val="000000"/>
+          <w:shd w:val="clear" w:color="auto" w:fill="FFFFFF"/>
+        </w:rPr>
+        <w:t>var</w:t>
+      </w:r>
+      <w:proofErr w:type="spellEnd"/>
+      <w:r>
+        <w:rPr>
+          <w:rFonts w:ascii="Courier" w:eastAsia="Times New Roman" w:hAnsi="Courier"/>
+          <w:color w:val="000000"/>
+          <w:shd w:val="clear" w:color="auto" w:fill="FFFFFF"/>
+        </w:rPr>
+        <w:t xml:space="preserve"> </w:t>
+      </w:r>
+      <w:proofErr w:type="spellStart"/>
+      <w:r>
+        <w:rPr>
+          <w:rFonts w:ascii="Courier" w:eastAsia="Times New Roman" w:hAnsi="Courier"/>
+          <w:color w:val="000000"/>
+          <w:shd w:val="clear" w:color="auto" w:fill="FFFFFF"/>
+        </w:rPr>
+        <w:t>pFontSize</w:t>
+      </w:r>
+      <w:proofErr w:type="spellEnd"/>
+      <w:r>
+        <w:rPr>
+          <w:rFonts w:ascii="Courier" w:eastAsia="Times New Roman" w:hAnsi="Courier"/>
+          <w:color w:val="000000"/>
+          <w:shd w:val="clear" w:color="auto" w:fill="FFFFFF"/>
+        </w:rPr>
+        <w:t xml:space="preserve"> = </w:t>
+      </w:r>
+      <w:proofErr w:type="spellStart"/>
+      <w:r>
+        <w:rPr>
+          <w:rFonts w:ascii="Courier" w:eastAsia="Times New Roman" w:hAnsi="Courier"/>
+          <w:color w:val="000000"/>
+          <w:shd w:val="clear" w:color="auto" w:fill="FFFFFF"/>
+        </w:rPr>
+        <w:t>parseInt</w:t>
+      </w:r>
+      <w:proofErr w:type="spellEnd"/>
+      <w:r>
+        <w:rPr>
+          <w:rFonts w:ascii="Courier" w:eastAsia="Times New Roman" w:hAnsi="Courier"/>
+          <w:color w:val="000000"/>
+          <w:shd w:val="clear" w:color="auto" w:fill="FFFFFF"/>
+        </w:rPr>
+        <w:t>(paragraph</w:t>
+      </w:r>
+      <w:r>
+        <w:rPr>
+          <w:rFonts w:ascii="Courier" w:eastAsia="Times New Roman" w:hAnsi="Courier"/>
+          <w:color w:val="000000"/>
+          <w:shd w:val="clear" w:color="auto" w:fill="FFFFFF"/>
+        </w:rPr>
+        <w:t>s[0]</w:t>
+      </w:r>
+      <w:r>
+        <w:rPr>
+          <w:rFonts w:ascii="Courier" w:eastAsia="Times New Roman" w:hAnsi="Courier"/>
+          <w:color w:val="000000"/>
+          <w:shd w:val="clear" w:color="auto" w:fill="FFFFFF"/>
+        </w:rPr>
+        <w:t>.</w:t>
+      </w:r>
+      <w:proofErr w:type="spellStart"/>
+      <w:r>
+        <w:rPr>
+          <w:rFonts w:ascii="Courier" w:eastAsia="Times New Roman" w:hAnsi="Courier"/>
+          <w:color w:val="000000"/>
+          <w:shd w:val="clear" w:color="auto" w:fill="FFFFFF"/>
+        </w:rPr>
+        <w:t>style.fontSize</w:t>
+      </w:r>
+      <w:proofErr w:type="spellEnd"/>
+      <w:r>
+        <w:rPr>
+          <w:rFonts w:ascii="Courier" w:eastAsia="Times New Roman" w:hAnsi="Courier"/>
+          <w:color w:val="000000"/>
+          <w:shd w:val="clear" w:color="auto" w:fill="FFFFFF"/>
+        </w:rPr>
+        <w:t>);</w:t>
+      </w:r>
+    </w:p>
+    <w:p>
+      <w:pPr>
+        <w:pStyle w:val="ListParagraph"/>
+        <w:numPr>
+          <w:ilvl w:val="0"/>
+          <w:numId w:val="20"/>
+        </w:numPr>
+        <w:rPr>
+          <w:rFonts w:asciiTheme="minorHAnsi" w:eastAsia="Times New Roman" w:hAnsiTheme="minorHAnsi"/>
+        </w:rPr>
+      </w:pPr>
+      <w:r>
+        <w:rPr>
+          <w:rFonts w:asciiTheme="minorHAnsi" w:eastAsia="Times New Roman" w:hAnsiTheme="minorHAnsi"/>
+        </w:rPr>
+        <w:t>Selecting HTML objects by CSS selector:</w:t>
+      </w:r>
+      <w:r>
+        <w:rPr>
+          <w:rFonts w:asciiTheme="minorHAnsi" w:eastAsia="Times New Roman" w:hAnsiTheme="minorHAnsi"/>
+        </w:rPr>
+        <w:br/>
+      </w:r>
+      <w:proofErr w:type="spellStart"/>
+      <w:r>
+        <w:rPr>
+          <w:rFonts w:ascii="Courier" w:eastAsia="Times New Roman" w:hAnsi="Courier"/>
+        </w:rPr>
+        <w:t>var</w:t>
+      </w:r>
+      <w:proofErr w:type="spellEnd"/>
+      <w:r>
+        <w:rPr>
+          <w:rFonts w:ascii="Courier" w:eastAsia="Times New Roman" w:hAnsi="Courier"/>
+        </w:rPr>
+        <w:t xml:space="preserve"> </w:t>
+      </w:r>
+      <w:proofErr w:type="spellStart"/>
+      <w:r>
+        <w:rPr>
+          <w:rFonts w:ascii="Courier" w:eastAsia="Times New Roman" w:hAnsi="Courier"/>
+        </w:rPr>
+        <w:t>myElements</w:t>
+      </w:r>
+      <w:proofErr w:type="spellEnd"/>
+      <w:r>
+        <w:rPr>
+          <w:rFonts w:ascii="Courier" w:eastAsia="Times New Roman" w:hAnsi="Courier"/>
+        </w:rPr>
+        <w:t xml:space="preserve"> = </w:t>
+      </w:r>
+      <w:proofErr w:type="spellStart"/>
+      <w:r>
+        <w:rPr>
+          <w:rFonts w:ascii="Courier" w:eastAsia="Times New Roman" w:hAnsi="Courier"/>
+        </w:rPr>
+        <w:t>document.querySelectorAll</w:t>
+      </w:r>
+      <w:proofErr w:type="spellEnd"/>
+      <w:r>
+        <w:rPr>
+          <w:rFonts w:ascii="Courier" w:eastAsia="Times New Roman" w:hAnsi="Courier"/>
+        </w:rPr>
+        <w:t>(</w:t>
+      </w:r>
+      <w:r>
+        <w:rPr>
+          <w:rFonts w:ascii="Courier" w:eastAsia="Times New Roman" w:hAnsi="Courier"/>
+          <w:color w:val="A52A2A"/>
+        </w:rPr>
+        <w:t>"</w:t>
+      </w:r>
+      <w:proofErr w:type="spellStart"/>
+      <w:r>
+        <w:rPr>
+          <w:rFonts w:ascii="Courier" w:eastAsia="Times New Roman" w:hAnsi="Courier"/>
+          <w:color w:val="A52A2A"/>
+        </w:rPr>
+        <w:t>p</w:t>
+      </w:r>
+      <w:r>
+        <w:rPr>
+          <w:rFonts w:ascii="Courier" w:eastAsia="Times New Roman" w:hAnsi="Courier"/>
+        </w:rPr>
+        <w:t>.big</w:t>
+      </w:r>
+      <w:proofErr w:type="spellEnd"/>
+      <w:r>
+        <w:rPr>
+          <w:rFonts w:ascii="Courier" w:eastAsia="Times New Roman" w:hAnsi="Courier"/>
+          <w:color w:val="A52A2A"/>
+        </w:rPr>
+        <w:t>"</w:t>
+      </w:r>
+      <w:r>
+        <w:rPr>
+          <w:rFonts w:ascii="Courier" w:eastAsia="Times New Roman" w:hAnsi="Courier"/>
+        </w:rPr>
+        <w:t>);</w:t>
+      </w:r>
+    </w:p>
+    <w:p>
+      <w:pPr>
+        <w:widowControl w:val="0"/>
+        <w:autoSpaceDE w:val="0"/>
+        <w:autoSpaceDN w:val="0"/>
+        <w:adjustRightInd w:val="0"/>
+        <w:spacing w:before="240" w:after="0" w:line="240" w:lineRule="auto"/>
+        <w:rPr>
+          <w:rFonts w:asciiTheme="minorHAnsi" w:hAnsiTheme="minorHAnsi"/>
           <w:sz w:val="24"/>
           <w:szCs w:val="24"/>
         </w:rPr>
-        <w:t>collection.</w:t>
-      </w:r>
-      <w:r>
-        <w:rPr>
-          <w:rFonts w:ascii="Courier" w:hAnsi="Courier"/>
-          <w:sz w:val="24"/>
-          <w:szCs w:val="24"/>
-        </w:rPr>
-        <w:t>idref</w:t>
-      </w:r>
-      <w:proofErr w:type="spellEnd"/>
-    </w:p>
-    <w:p>
-      <w:pPr>
-        <w:pStyle w:val="ListParagraph"/>
-        <w:numPr>
-          <w:ilvl w:val="2"/>
-          <w:numId w:val="20"/>
-        </w:numPr>
-        <w:rPr>
-          <w:rFonts w:ascii="Courier" w:eastAsia="Times New Roman" w:hAnsi="Courier"/>
-        </w:rPr>
-      </w:pPr>
-      <w:r>
-        <w:rPr>
-          <w:rFonts w:asciiTheme="minorHAnsi" w:hAnsiTheme="minorHAnsi" w:cs="Courier New"/>
-        </w:rPr>
-        <w:t>By tag name:</w:t>
-      </w:r>
-      <w:r>
-        <w:rPr>
-          <w:rFonts w:asciiTheme="minorHAnsi" w:hAnsiTheme="minorHAnsi" w:cs="Courier New"/>
-        </w:rPr>
-        <w:br/>
-        <w:t>(this will return an array)</w:t>
-      </w:r>
-      <w:r>
-        <w:rPr>
-          <w:rFonts w:asciiTheme="minorHAnsi" w:hAnsiTheme="minorHAnsi" w:cs="Courier New"/>
-        </w:rPr>
-        <w:br/>
-      </w:r>
-      <w:proofErr w:type="spellStart"/>
-      <w:r>
-        <w:rPr>
-          <w:rFonts w:ascii="Courier" w:eastAsia="Times New Roman" w:hAnsi="Courier"/>
-          <w:color w:val="0000CD"/>
-        </w:rPr>
-        <w:t>var</w:t>
-      </w:r>
-      <w:proofErr w:type="spellEnd"/>
-      <w:r>
-        <w:rPr>
-          <w:rFonts w:ascii="Courier" w:eastAsia="Times New Roman" w:hAnsi="Courier"/>
-          <w:color w:val="000000"/>
-          <w:shd w:val="clear" w:color="auto" w:fill="FFFFFF"/>
-        </w:rPr>
-        <w:t> </w:t>
-      </w:r>
-      <w:r>
-        <w:rPr>
-          <w:rFonts w:ascii="Courier" w:eastAsia="Times New Roman" w:hAnsi="Courier"/>
-          <w:color w:val="000000"/>
-          <w:shd w:val="clear" w:color="auto" w:fill="FFFFFF"/>
-        </w:rPr>
-        <w:t>paragraphs</w:t>
-      </w:r>
-      <w:r>
-        <w:rPr>
-          <w:rFonts w:ascii="Courier" w:eastAsia="Times New Roman" w:hAnsi="Courier"/>
-          <w:color w:val="000000"/>
-          <w:shd w:val="clear" w:color="auto" w:fill="FFFFFF"/>
-        </w:rPr>
-        <w:t xml:space="preserve"> = </w:t>
-      </w:r>
-      <w:proofErr w:type="spellStart"/>
-      <w:proofErr w:type="gramStart"/>
-      <w:r>
-        <w:rPr>
-          <w:rFonts w:ascii="Courier" w:eastAsia="Times New Roman" w:hAnsi="Courier"/>
-          <w:color w:val="000000"/>
-          <w:shd w:val="clear" w:color="auto" w:fill="FFFFFF"/>
-        </w:rPr>
-        <w:t>document.</w:t>
-      </w:r>
-      <w:r>
-        <w:rPr>
-          <w:rFonts w:ascii="Courier" w:eastAsia="Times New Roman" w:hAnsi="Courier"/>
-          <w:color w:val="000000"/>
-        </w:rPr>
-        <w:t>getElementsByTagName</w:t>
-      </w:r>
-      <w:proofErr w:type="spellEnd"/>
-      <w:proofErr w:type="gramEnd"/>
-      <w:r>
-        <w:rPr>
-          <w:rFonts w:ascii="Courier" w:eastAsia="Times New Roman" w:hAnsi="Courier"/>
-          <w:color w:val="000000"/>
-          <w:shd w:val="clear" w:color="auto" w:fill="FFFFFF"/>
-        </w:rPr>
-        <w:t>(</w:t>
-      </w:r>
-      <w:r>
-        <w:rPr>
-          <w:rFonts w:ascii="Courier" w:eastAsia="Times New Roman" w:hAnsi="Courier"/>
-          <w:color w:val="A52A2A"/>
-        </w:rPr>
-        <w:t>"p"</w:t>
-      </w:r>
-      <w:r>
-        <w:rPr>
-          <w:rFonts w:ascii="Courier" w:eastAsia="Times New Roman" w:hAnsi="Courier"/>
-          <w:color w:val="000000"/>
-          <w:shd w:val="clear" w:color="auto" w:fill="FFFFFF"/>
-        </w:rPr>
-        <w:t>);</w:t>
-      </w:r>
-    </w:p>
-    <w:p>
-      <w:pPr>
-        <w:pStyle w:val="ListParagraph"/>
-        <w:numPr>
-          <w:ilvl w:val="2"/>
-          <w:numId w:val="20"/>
-        </w:numPr>
-        <w:rPr>
-          <w:rFonts w:ascii="Courier" w:eastAsia="Times New Roman" w:hAnsi="Courier"/>
-        </w:rPr>
-      </w:pPr>
-      <w:r>
-        <w:rPr>
-          <w:rFonts w:asciiTheme="minorHAnsi" w:hAnsiTheme="minorHAnsi" w:cs="Courier New"/>
-        </w:rPr>
-        <w:t>By element id attribute:</w:t>
-      </w:r>
-      <w:r>
-        <w:rPr>
-          <w:rFonts w:asciiTheme="minorHAnsi" w:hAnsiTheme="minorHAnsi" w:cs="Courier New"/>
-        </w:rPr>
-        <w:br/>
-      </w:r>
-      <w:proofErr w:type="spellStart"/>
-      <w:proofErr w:type="gramStart"/>
-      <w:r>
-        <w:rPr>
-          <w:rFonts w:ascii="Courier" w:eastAsia="Times New Roman" w:hAnsi="Courier"/>
-          <w:color w:val="000000"/>
-          <w:shd w:val="clear" w:color="auto" w:fill="FFFFFF"/>
-        </w:rPr>
-        <w:t>document.</w:t>
-      </w:r>
-      <w:r>
-        <w:rPr>
-          <w:rFonts w:ascii="Courier" w:eastAsia="Times New Roman" w:hAnsi="Courier"/>
-          <w:color w:val="000000"/>
-        </w:rPr>
-        <w:t>getElementById</w:t>
-      </w:r>
-      <w:proofErr w:type="spellEnd"/>
-      <w:proofErr w:type="gramEnd"/>
-      <w:r>
-        <w:rPr>
-          <w:rFonts w:ascii="Courier" w:eastAsia="Times New Roman" w:hAnsi="Courier"/>
-          <w:color w:val="000000"/>
-          <w:shd w:val="clear" w:color="auto" w:fill="FFFFFF"/>
-        </w:rPr>
-        <w:t>(</w:t>
-      </w:r>
-      <w:r>
-        <w:rPr>
-          <w:rFonts w:ascii="Courier" w:eastAsia="Times New Roman" w:hAnsi="Courier"/>
-          <w:color w:val="A52A2A"/>
-        </w:rPr>
-        <w:t>"</w:t>
-      </w:r>
-      <w:r>
-        <w:rPr>
-          <w:rFonts w:ascii="Courier" w:eastAsia="Times New Roman" w:hAnsi="Courier"/>
-          <w:color w:val="A52A2A"/>
-        </w:rPr>
-        <w:t>message</w:t>
-      </w:r>
-      <w:r>
-        <w:rPr>
-          <w:rFonts w:ascii="Courier" w:eastAsia="Times New Roman" w:hAnsi="Courier"/>
-          <w:color w:val="A52A2A"/>
-        </w:rPr>
-        <w:t>"</w:t>
-      </w:r>
-      <w:r>
-        <w:rPr>
-          <w:rFonts w:ascii="Courier" w:eastAsia="Times New Roman" w:hAnsi="Courier"/>
-          <w:color w:val="000000"/>
-          <w:shd w:val="clear" w:color="auto" w:fill="FFFFFF"/>
-        </w:rPr>
-        <w:t>).</w:t>
-      </w:r>
-      <w:proofErr w:type="spellStart"/>
-      <w:r>
-        <w:rPr>
-          <w:rFonts w:ascii="Courier" w:eastAsia="Times New Roman" w:hAnsi="Courier"/>
-          <w:color w:val="000000"/>
-        </w:rPr>
-        <w:t>innerHTML</w:t>
-      </w:r>
-      <w:proofErr w:type="spellEnd"/>
-      <w:r>
-        <w:rPr>
-          <w:rFonts w:ascii="Courier" w:eastAsia="Times New Roman" w:hAnsi="Courier"/>
-          <w:color w:val="000000"/>
-          <w:shd w:val="clear" w:color="auto" w:fill="FFFFFF"/>
-        </w:rPr>
-        <w:t> = </w:t>
-      </w:r>
-      <w:r>
-        <w:rPr>
-          <w:rFonts w:ascii="Courier" w:eastAsia="Times New Roman" w:hAnsi="Courier"/>
-          <w:color w:val="A52A2A"/>
-        </w:rPr>
-        <w:t xml:space="preserve">"Hello </w:t>
-      </w:r>
-      <w:r>
-        <w:rPr>
-          <w:rFonts w:ascii="Courier" w:eastAsia="Times New Roman" w:hAnsi="Courier"/>
-          <w:color w:val="A52A2A"/>
-        </w:rPr>
-        <w:t>DOM</w:t>
-      </w:r>
-      <w:r>
-        <w:rPr>
-          <w:rFonts w:ascii="Courier" w:eastAsia="Times New Roman" w:hAnsi="Courier"/>
-          <w:color w:val="A52A2A"/>
-        </w:rPr>
-        <w:t>!"</w:t>
-      </w:r>
-      <w:r>
-        <w:rPr>
-          <w:rFonts w:ascii="Courier" w:eastAsia="Times New Roman" w:hAnsi="Courier"/>
-          <w:color w:val="000000"/>
-          <w:shd w:val="clear" w:color="auto" w:fill="FFFFFF"/>
-        </w:rPr>
-        <w:t>;</w:t>
-      </w:r>
+      </w:pPr>
+      <w:bookmarkStart w:id="0" w:name="_GoBack"/>
+      <w:bookmarkEnd w:id="0"/>
     </w:p>
     <w:sectPr>
-      <w:headerReference w:type="default" r:id="rId9"/>
-      <w:footerReference w:type="default" r:id="rId10"/>
+      <w:headerReference w:type="default" r:id="rId7"/>
+      <w:footerReference w:type="default" r:id="rId8"/>
       <w:type w:val="continuous"/>
       <w:pgSz w:w="12240" w:h="15840"/>
-      <w:pgMar w:top="1440" w:right="806" w:bottom="1152" w:left="907" w:header="720" w:footer="720" w:gutter="0"/>
+      <w:pgMar w:top="1440" w:right="270" w:bottom="1152" w:left="907" w:header="720" w:footer="720" w:gutter="0"/>
       <w:cols w:space="720"/>
       <w:docGrid w:linePitch="360"/>
     </w:sectPr>
@@ -794,7 +2076,7 @@
 </file>
 
 <file path=word/endnotes.xml><?xml version="1.0" encoding="utf-8"?>
-<w:endnotes xmlns:wpc="http://schemas.microsoft.com/office/word/2010/wordprocessingCanvas" xmlns:mo="http://schemas.microsoft.com/office/mac/office/2008/main" xmlns:mc="http://schemas.openxmlformats.org/markup-compatibility/2006" xmlns:mv="urn:schemas-microsoft-com:mac:vml" xmlns:o="urn:schemas-microsoft-com:office:office" xmlns:r="http://schemas.openxmlformats.org/officeDocument/2006/relationships" xmlns:m="http://schemas.openxmlformats.org/officeDocument/2006/math" xmlns:v="urn:schemas-microsoft-com:vml" xmlns:wp14="http://schemas.microsoft.com/office/word/2010/wordprocessingDrawing" xmlns:wp="http://schemas.openxmlformats.org/drawingml/2006/wordprocessingDrawing" xmlns:w10="urn:schemas-microsoft-com:office:word" xmlns:w="http://schemas.openxmlformats.org/wordprocessingml/2006/main" xmlns:w14="http://schemas.microsoft.com/office/word/2010/wordml" xmlns:w15="http://schemas.microsoft.com/office/word/2012/wordml" xmlns:wpg="http://schemas.microsoft.com/office/word/2010/wordprocessingGroup" xmlns:wpi="http://schemas.microsoft.com/office/word/2010/wordprocessingInk" xmlns:wne="http://schemas.microsoft.com/office/word/2006/wordml" xmlns:wps="http://schemas.microsoft.com/office/word/2010/wordprocessingShape" mc:Ignorable="w14 w15 wp14">
+<w:endnotes xmlns:wpc="http://schemas.microsoft.com/office/word/2010/wordprocessingCanvas" xmlns:mc="http://schemas.openxmlformats.org/markup-compatibility/2006" xmlns:o="urn:schemas-microsoft-com:office:office" xmlns:r="http://schemas.openxmlformats.org/officeDocument/2006/relationships" xmlns:m="http://schemas.openxmlformats.org/officeDocument/2006/math" xmlns:v="urn:schemas-microsoft-com:vml" xmlns:wp14="http://schemas.microsoft.com/office/word/2010/wordprocessingDrawing" xmlns:wp="http://schemas.openxmlformats.org/drawingml/2006/wordprocessingDrawing" xmlns:w10="urn:schemas-microsoft-com:office:word" xmlns:w="http://schemas.openxmlformats.org/wordprocessingml/2006/main" xmlns:w14="http://schemas.microsoft.com/office/word/2010/wordml" xmlns:w15="http://schemas.microsoft.com/office/word/2012/wordml" xmlns:wpg="http://schemas.microsoft.com/office/word/2010/wordprocessingGroup" xmlns:wpi="http://schemas.microsoft.com/office/word/2010/wordprocessingInk" xmlns:wne="http://schemas.microsoft.com/office/word/2006/wordml" xmlns:wps="http://schemas.microsoft.com/office/word/2010/wordprocessingShape" mc:Ignorable="w14 w15 wp14">
   <w:endnote w:type="separator" w:id="-1">
     <w:p>
       <w:pPr>
@@ -819,7 +2101,7 @@
 </file>
 
 <file path=word/footer1.xml><?xml version="1.0" encoding="utf-8"?>
-<w:ftr xmlns:wpc="http://schemas.microsoft.com/office/word/2010/wordprocessingCanvas" xmlns:mo="http://schemas.microsoft.com/office/mac/office/2008/main" xmlns:mc="http://schemas.openxmlformats.org/markup-compatibility/2006" xmlns:mv="urn:schemas-microsoft-com:mac:vml" xmlns:o="urn:schemas-microsoft-com:office:office" xmlns:r="http://schemas.openxmlformats.org/officeDocument/2006/relationships" xmlns:m="http://schemas.openxmlformats.org/officeDocument/2006/math" xmlns:v="urn:schemas-microsoft-com:vml" xmlns:wp14="http://schemas.microsoft.com/office/word/2010/wordprocessingDrawing" xmlns:wp="http://schemas.openxmlformats.org/drawingml/2006/wordprocessingDrawing" xmlns:w10="urn:schemas-microsoft-com:office:word" xmlns:w="http://schemas.openxmlformats.org/wordprocessingml/2006/main" xmlns:w14="http://schemas.microsoft.com/office/word/2010/wordml" xmlns:w15="http://schemas.microsoft.com/office/word/2012/wordml" xmlns:wpg="http://schemas.microsoft.com/office/word/2010/wordprocessingGroup" xmlns:wpi="http://schemas.microsoft.com/office/word/2010/wordprocessingInk" xmlns:wne="http://schemas.microsoft.com/office/word/2006/wordml" xmlns:wps="http://schemas.microsoft.com/office/word/2010/wordprocessingShape" mc:Ignorable="w14 w15 wp14">
+<w:ftr xmlns:wpc="http://schemas.microsoft.com/office/word/2010/wordprocessingCanvas" xmlns:mc="http://schemas.openxmlformats.org/markup-compatibility/2006" xmlns:o="urn:schemas-microsoft-com:office:office" xmlns:r="http://schemas.openxmlformats.org/officeDocument/2006/relationships" xmlns:m="http://schemas.openxmlformats.org/officeDocument/2006/math" xmlns:v="urn:schemas-microsoft-com:vml" xmlns:wp14="http://schemas.microsoft.com/office/word/2010/wordprocessingDrawing" xmlns:wp="http://schemas.openxmlformats.org/drawingml/2006/wordprocessingDrawing" xmlns:w10="urn:schemas-microsoft-com:office:word" xmlns:w="http://schemas.openxmlformats.org/wordprocessingml/2006/main" xmlns:w14="http://schemas.microsoft.com/office/word/2010/wordml" xmlns:w15="http://schemas.microsoft.com/office/word/2012/wordml" xmlns:wpg="http://schemas.microsoft.com/office/word/2010/wordprocessingGroup" xmlns:wpi="http://schemas.microsoft.com/office/word/2010/wordprocessingInk" xmlns:wne="http://schemas.microsoft.com/office/word/2006/wordml" xmlns:wps="http://schemas.microsoft.com/office/word/2010/wordprocessingShape" mc:Ignorable="w14 w15 wp14">
   <w:p>
     <w:pPr>
       <w:pStyle w:val="Footer"/>
@@ -832,7 +2114,7 @@
 </file>
 
 <file path=word/footnotes.xml><?xml version="1.0" encoding="utf-8"?>
-<w:footnotes xmlns:wpc="http://schemas.microsoft.com/office/word/2010/wordprocessingCanvas" xmlns:mo="http://schemas.microsoft.com/office/mac/office/2008/main" xmlns:mc="http://schemas.openxmlformats.org/markup-compatibility/2006" xmlns:mv="urn:schemas-microsoft-com:mac:vml" xmlns:o="urn:schemas-microsoft-com:office:office" xmlns:r="http://schemas.openxmlformats.org/officeDocument/2006/relationships" xmlns:m="http://schemas.openxmlformats.org/officeDocument/2006/math" xmlns:v="urn:schemas-microsoft-com:vml" xmlns:wp14="http://schemas.microsoft.com/office/word/2010/wordprocessingDrawing" xmlns:wp="http://schemas.openxmlformats.org/drawingml/2006/wordprocessingDrawing" xmlns:w10="urn:schemas-microsoft-com:office:word" xmlns:w="http://schemas.openxmlformats.org/wordprocessingml/2006/main" xmlns:w14="http://schemas.microsoft.com/office/word/2010/wordml" xmlns:w15="http://schemas.microsoft.com/office/word/2012/wordml" xmlns:wpg="http://schemas.microsoft.com/office/word/2010/wordprocessingGroup" xmlns:wpi="http://schemas.microsoft.com/office/word/2010/wordprocessingInk" xmlns:wne="http://schemas.microsoft.com/office/word/2006/wordml" xmlns:wps="http://schemas.microsoft.com/office/word/2010/wordprocessingShape" mc:Ignorable="w14 w15 wp14">
+<w:footnotes xmlns:wpc="http://schemas.microsoft.com/office/word/2010/wordprocessingCanvas" xmlns:mc="http://schemas.openxmlformats.org/markup-compatibility/2006" xmlns:o="urn:schemas-microsoft-com:office:office" xmlns:r="http://schemas.openxmlformats.org/officeDocument/2006/relationships" xmlns:m="http://schemas.openxmlformats.org/officeDocument/2006/math" xmlns:v="urn:schemas-microsoft-com:vml" xmlns:wp14="http://schemas.microsoft.com/office/word/2010/wordprocessingDrawing" xmlns:wp="http://schemas.openxmlformats.org/drawingml/2006/wordprocessingDrawing" xmlns:w10="urn:schemas-microsoft-com:office:word" xmlns:w="http://schemas.openxmlformats.org/wordprocessingml/2006/main" xmlns:w14="http://schemas.microsoft.com/office/word/2010/wordml" xmlns:w15="http://schemas.microsoft.com/office/word/2012/wordml" xmlns:wpg="http://schemas.microsoft.com/office/word/2010/wordprocessingGroup" xmlns:wpi="http://schemas.microsoft.com/office/word/2010/wordprocessingInk" xmlns:wne="http://schemas.microsoft.com/office/word/2006/wordml" xmlns:wps="http://schemas.microsoft.com/office/word/2010/wordprocessingShape" mc:Ignorable="w14 w15 wp14">
   <w:footnote w:type="separator" w:id="-1">
     <w:p>
       <w:pPr>
@@ -857,37 +2139,31 @@
 </file>
 
 <file path=word/header1.xml><?xml version="1.0" encoding="utf-8"?>
-<w:hdr xmlns:wpc="http://schemas.microsoft.com/office/word/2010/wordprocessingCanvas" xmlns:mo="http://schemas.microsoft.com/office/mac/office/2008/main" xmlns:mc="http://schemas.openxmlformats.org/markup-compatibility/2006" xmlns:mv="urn:schemas-microsoft-com:mac:vml" xmlns:o="urn:schemas-microsoft-com:office:office" xmlns:r="http://schemas.openxmlformats.org/officeDocument/2006/relationships" xmlns:m="http://schemas.openxmlformats.org/officeDocument/2006/math" xmlns:v="urn:schemas-microsoft-com:vml" xmlns:wp14="http://schemas.microsoft.com/office/word/2010/wordprocessingDrawing" xmlns:wp="http://schemas.openxmlformats.org/drawingml/2006/wordprocessingDrawing" xmlns:w10="urn:schemas-microsoft-com:office:word" xmlns:w="http://schemas.openxmlformats.org/wordprocessingml/2006/main" xmlns:w14="http://schemas.microsoft.com/office/word/2010/wordml" xmlns:w15="http://schemas.microsoft.com/office/word/2012/wordml" xmlns:wpg="http://schemas.microsoft.com/office/word/2010/wordprocessingGroup" xmlns:wpi="http://schemas.microsoft.com/office/word/2010/wordprocessingInk" xmlns:wne="http://schemas.microsoft.com/office/word/2006/wordml" xmlns:wps="http://schemas.microsoft.com/office/word/2010/wordprocessingShape" mc:Ignorable="w14 w15 wp14">
+<w:hdr xmlns:wpc="http://schemas.microsoft.com/office/word/2010/wordprocessingCanvas" xmlns:mc="http://schemas.openxmlformats.org/markup-compatibility/2006" xmlns:o="urn:schemas-microsoft-com:office:office" xmlns:r="http://schemas.openxmlformats.org/officeDocument/2006/relationships" xmlns:m="http://schemas.openxmlformats.org/officeDocument/2006/math" xmlns:v="urn:schemas-microsoft-com:vml" xmlns:wp14="http://schemas.microsoft.com/office/word/2010/wordprocessingDrawing" xmlns:wp="http://schemas.openxmlformats.org/drawingml/2006/wordprocessingDrawing" xmlns:w10="urn:schemas-microsoft-com:office:word" xmlns:w="http://schemas.openxmlformats.org/wordprocessingml/2006/main" xmlns:w14="http://schemas.microsoft.com/office/word/2010/wordml" xmlns:w15="http://schemas.microsoft.com/office/word/2012/wordml" xmlns:wpg="http://schemas.microsoft.com/office/word/2010/wordprocessingGroup" xmlns:wpi="http://schemas.microsoft.com/office/word/2010/wordprocessingInk" xmlns:wne="http://schemas.microsoft.com/office/word/2006/wordml" xmlns:wps="http://schemas.microsoft.com/office/word/2010/wordprocessingShape" mc:Ignorable="w14 w15 wp14">
   <w:p>
     <w:pPr>
       <w:pStyle w:val="Header"/>
     </w:pPr>
     <w:r>
-      <w:t xml:space="preserve">CS133JS Lesson Plan for Week 8, Session </w:t>
-    </w:r>
-    <w:r>
-      <w:t>2</w:t>
+      <w:t>CS133JS Lesson Plan for Week 8, Session 2</w:t>
     </w:r>
     <w:r>
       <w:tab/>
     </w:r>
     <w:r>
       <w:tab/>
-      <w:t>May 25</w:t>
-    </w:r>
-    <w:r>
-      <w:t>, 2017</w:t>
+      <w:t>May 25, 2017</w:t>
     </w:r>
   </w:p>
 </w:hdr>
 </file>
 
 <file path=word/numbering.xml><?xml version="1.0" encoding="utf-8"?>
-<w:numbering xmlns:wpc="http://schemas.microsoft.com/office/word/2010/wordprocessingCanvas" xmlns:mo="http://schemas.microsoft.com/office/mac/office/2008/main" xmlns:mc="http://schemas.openxmlformats.org/markup-compatibility/2006" xmlns:mv="urn:schemas-microsoft-com:mac:vml" xmlns:o="urn:schemas-microsoft-com:office:office" xmlns:r="http://schemas.openxmlformats.org/officeDocument/2006/relationships" xmlns:m="http://schemas.openxmlformats.org/officeDocument/2006/math" xmlns:v="urn:schemas-microsoft-com:vml" xmlns:wp14="http://schemas.microsoft.com/office/word/2010/wordprocessingDrawing" xmlns:wp="http://schemas.openxmlformats.org/drawingml/2006/wordprocessingDrawing" xmlns:w10="urn:schemas-microsoft-com:office:word" xmlns:w="http://schemas.openxmlformats.org/wordprocessingml/2006/main" xmlns:w14="http://schemas.microsoft.com/office/word/2010/wordml" xmlns:w15="http://schemas.microsoft.com/office/word/2012/wordml" xmlns:wpg="http://schemas.microsoft.com/office/word/2010/wordprocessingGroup" xmlns:wpi="http://schemas.microsoft.com/office/word/2010/wordprocessingInk" xmlns:wne="http://schemas.microsoft.com/office/word/2006/wordml" xmlns:wps="http://schemas.microsoft.com/office/word/2010/wordprocessingShape" mc:Ignorable="w14 w15 wp14">
+<w:numbering xmlns:wpc="http://schemas.microsoft.com/office/word/2010/wordprocessingCanvas" xmlns:mc="http://schemas.openxmlformats.org/markup-compatibility/2006" xmlns:o="urn:schemas-microsoft-com:office:office" xmlns:r="http://schemas.openxmlformats.org/officeDocument/2006/relationships" xmlns:m="http://schemas.openxmlformats.org/officeDocument/2006/math" xmlns:v="urn:schemas-microsoft-com:vml" xmlns:wp14="http://schemas.microsoft.com/office/word/2010/wordprocessingDrawing" xmlns:wp="http://schemas.openxmlformats.org/drawingml/2006/wordprocessingDrawing" xmlns:w10="urn:schemas-microsoft-com:office:word" xmlns:w="http://schemas.openxmlformats.org/wordprocessingml/2006/main" xmlns:w14="http://schemas.microsoft.com/office/word/2010/wordml" xmlns:w15="http://schemas.microsoft.com/office/word/2012/wordml" xmlns:wpg="http://schemas.microsoft.com/office/word/2010/wordprocessingGroup" xmlns:wpi="http://schemas.microsoft.com/office/word/2010/wordprocessingInk" xmlns:wne="http://schemas.microsoft.com/office/word/2006/wordml" xmlns:wps="http://schemas.microsoft.com/office/word/2010/wordprocessingShape" mc:Ignorable="w14 w15 wp14">
   <w:abstractNum w:abstractNumId="0">
     <w:nsid w:val="FFFFFF1D"/>
     <w:multiLevelType w:val="multilevel"/>
-    <w:tmpl w:val="FB102F32"/>
+    <w:tmpl w:val="E5F0A870"/>
     <w:lvl w:ilvl="0">
       <w:start w:val="1"/>
       <w:numFmt w:val="bullet"/>
@@ -3095,6 +4371,119 @@
     </w:lvl>
   </w:abstractNum>
   <w:abstractNum w:abstractNumId="19">
+    <w:nsid w:val="75E36964"/>
+    <w:multiLevelType w:val="hybridMultilevel"/>
+    <w:tmpl w:val="BBFEB27E"/>
+    <w:lvl w:ilvl="0" w:tplc="04090001">
+      <w:start w:val="1"/>
+      <w:numFmt w:val="bullet"/>
+      <w:lvlText w:val=""/>
+      <w:lvlJc w:val="left"/>
+      <w:pPr>
+        <w:ind w:left="360" w:hanging="360"/>
+      </w:pPr>
+      <w:rPr>
+        <w:rFonts w:ascii="Symbol" w:hAnsi="Symbol" w:hint="default"/>
+      </w:rPr>
+    </w:lvl>
+    <w:lvl w:ilvl="1" w:tplc="04090003">
+      <w:start w:val="1"/>
+      <w:numFmt w:val="bullet"/>
+      <w:lvlText w:val="o"/>
+      <w:lvlJc w:val="left"/>
+      <w:pPr>
+        <w:ind w:left="1080" w:hanging="360"/>
+      </w:pPr>
+      <w:rPr>
+        <w:rFonts w:ascii="Courier New" w:hAnsi="Courier New" w:hint="default"/>
+      </w:rPr>
+    </w:lvl>
+    <w:lvl w:ilvl="2" w:tplc="04090005">
+      <w:start w:val="1"/>
+      <w:numFmt w:val="bullet"/>
+      <w:lvlText w:val=""/>
+      <w:lvlJc w:val="left"/>
+      <w:pPr>
+        <w:ind w:left="1800" w:hanging="360"/>
+      </w:pPr>
+      <w:rPr>
+        <w:rFonts w:ascii="Wingdings" w:hAnsi="Wingdings" w:hint="default"/>
+      </w:rPr>
+    </w:lvl>
+    <w:lvl w:ilvl="3" w:tplc="04090001" w:tentative="1">
+      <w:start w:val="1"/>
+      <w:numFmt w:val="bullet"/>
+      <w:lvlText w:val=""/>
+      <w:lvlJc w:val="left"/>
+      <w:pPr>
+        <w:ind w:left="2520" w:hanging="360"/>
+      </w:pPr>
+      <w:rPr>
+        <w:rFonts w:ascii="Symbol" w:hAnsi="Symbol" w:hint="default"/>
+      </w:rPr>
+    </w:lvl>
+    <w:lvl w:ilvl="4" w:tplc="04090003" w:tentative="1">
+      <w:start w:val="1"/>
+      <w:numFmt w:val="bullet"/>
+      <w:lvlText w:val="o"/>
+      <w:lvlJc w:val="left"/>
+      <w:pPr>
+        <w:ind w:left="3240" w:hanging="360"/>
+      </w:pPr>
+      <w:rPr>
+        <w:rFonts w:ascii="Courier New" w:hAnsi="Courier New" w:hint="default"/>
+      </w:rPr>
+    </w:lvl>
+    <w:lvl w:ilvl="5" w:tplc="04090005" w:tentative="1">
+      <w:start w:val="1"/>
+      <w:numFmt w:val="bullet"/>
+      <w:lvlText w:val=""/>
+      <w:lvlJc w:val="left"/>
+      <w:pPr>
+        <w:ind w:left="3960" w:hanging="360"/>
+      </w:pPr>
+      <w:rPr>
+        <w:rFonts w:ascii="Wingdings" w:hAnsi="Wingdings" w:hint="default"/>
+      </w:rPr>
+    </w:lvl>
+    <w:lvl w:ilvl="6" w:tplc="04090001" w:tentative="1">
+      <w:start w:val="1"/>
+      <w:numFmt w:val="bullet"/>
+      <w:lvlText w:val=""/>
+      <w:lvlJc w:val="left"/>
+      <w:pPr>
+        <w:ind w:left="4680" w:hanging="360"/>
+      </w:pPr>
+      <w:rPr>
+        <w:rFonts w:ascii="Symbol" w:hAnsi="Symbol" w:hint="default"/>
+      </w:rPr>
+    </w:lvl>
+    <w:lvl w:ilvl="7" w:tplc="04090003" w:tentative="1">
+      <w:start w:val="1"/>
+      <w:numFmt w:val="bullet"/>
+      <w:lvlText w:val="o"/>
+      <w:lvlJc w:val="left"/>
+      <w:pPr>
+        <w:ind w:left="5400" w:hanging="360"/>
+      </w:pPr>
+      <w:rPr>
+        <w:rFonts w:ascii="Courier New" w:hAnsi="Courier New" w:hint="default"/>
+      </w:rPr>
+    </w:lvl>
+    <w:lvl w:ilvl="8" w:tplc="04090005" w:tentative="1">
+      <w:start w:val="1"/>
+      <w:numFmt w:val="bullet"/>
+      <w:lvlText w:val=""/>
+      <w:lvlJc w:val="left"/>
+      <w:pPr>
+        <w:ind w:left="6120" w:hanging="360"/>
+      </w:pPr>
+      <w:rPr>
+        <w:rFonts w:ascii="Wingdings" w:hAnsi="Wingdings" w:hint="default"/>
+      </w:rPr>
+    </w:lvl>
+  </w:abstractNum>
+  <w:abstractNum w:abstractNumId="20">
     <w:nsid w:val="76B83327"/>
     <w:multiLevelType w:val="hybridMultilevel"/>
     <w:tmpl w:val="4A2837C4"/>
@@ -3207,7 +4596,7 @@
       </w:rPr>
     </w:lvl>
   </w:abstractNum>
-  <w:abstractNum w:abstractNumId="20">
+  <w:abstractNum w:abstractNumId="21">
     <w:nsid w:val="7EF00A54"/>
     <w:multiLevelType w:val="hybridMultilevel"/>
     <w:tmpl w:val="EA705040"/>
@@ -3327,7 +4716,7 @@
     <w:abstractNumId w:val="10"/>
   </w:num>
   <w:num w:numId="3">
-    <w:abstractNumId w:val="19"/>
+    <w:abstractNumId w:val="20"/>
   </w:num>
   <w:num w:numId="4">
     <w:abstractNumId w:val="0"/>
@@ -3348,7 +4737,7 @@
     <w:abstractNumId w:val="4"/>
   </w:num>
   <w:num w:numId="10">
-    <w:abstractNumId w:val="20"/>
+    <w:abstractNumId w:val="21"/>
   </w:num>
   <w:num w:numId="11">
     <w:abstractNumId w:val="13"/>
@@ -3383,6 +4772,9 @@
   <w:num w:numId="21">
     <w:abstractNumId w:val="1"/>
   </w:num>
+  <w:num w:numId="22">
+    <w:abstractNumId w:val="19"/>
+  </w:num>
 </w:numbering>
 </file>
 
@@ -3397,7 +4789,7 @@
     </w:rPrDefault>
     <w:pPrDefault/>
   </w:docDefaults>
-  <w:latentStyles w:defLockedState="0" w:defUIPriority="99" w:defSemiHidden="0" w:defUnhideWhenUsed="0" w:defQFormat="0" w:count="382">
+  <w:latentStyles w:defLockedState="0" w:defUIPriority="99" w:defSemiHidden="0" w:defUnhideWhenUsed="0" w:defQFormat="0" w:count="371">
     <w:lsdException w:name="Normal" w:uiPriority="0" w:qFormat="1"/>
     <w:lsdException w:name="heading 1" w:uiPriority="9" w:qFormat="1"/>
     <w:lsdException w:name="heading 2" w:semiHidden="1" w:uiPriority="9" w:unhideWhenUsed="1" w:qFormat="1"/>
@@ -3554,17 +4946,8 @@
     <w:lsdException w:name="Balloon Text" w:semiHidden="1" w:unhideWhenUsed="1"/>
     <w:lsdException w:name="Table Grid" w:uiPriority="39"/>
     <w:lsdException w:name="Table Theme" w:semiHidden="1" w:unhideWhenUsed="1"/>
-    <w:lsdException w:name="Note Level 1" w:semiHidden="1"/>
-    <w:lsdException w:name="Note Level 2" w:uiPriority="1" w:qFormat="1"/>
-    <w:lsdException w:name="Note Level 3" w:semiHidden="1" w:uiPriority="60" w:unhideWhenUsed="1"/>
-    <w:lsdException w:name="Note Level 4" w:semiHidden="1" w:uiPriority="61" w:unhideWhenUsed="1"/>
-    <w:lsdException w:name="Note Level 5" w:semiHidden="1" w:uiPriority="62" w:unhideWhenUsed="1"/>
-    <w:lsdException w:name="Note Level 6" w:semiHidden="1" w:uiPriority="63" w:unhideWhenUsed="1"/>
-    <w:lsdException w:name="Note Level 7" w:semiHidden="1" w:uiPriority="64" w:unhideWhenUsed="1"/>
-    <w:lsdException w:name="Note Level 8" w:semiHidden="1" w:uiPriority="65" w:unhideWhenUsed="1"/>
-    <w:lsdException w:name="Note Level 9" w:semiHidden="1" w:uiPriority="66" w:unhideWhenUsed="1"/>
-    <w:lsdException w:name="Placeholder Text" w:semiHidden="1" w:uiPriority="67" w:unhideWhenUsed="1"/>
-    <w:lsdException w:name="No Spacing" w:semiHidden="1" w:uiPriority="68" w:unhideWhenUsed="1"/>
+    <w:lsdException w:name="Placeholder Text" w:semiHidden="1" w:uiPriority="67"/>
+    <w:lsdException w:name="No Spacing" w:uiPriority="68"/>
     <w:lsdException w:name="Light Shading" w:uiPriority="69"/>
     <w:lsdException w:name="Light List" w:uiPriority="70"/>
     <w:lsdException w:name="Light Grid" w:uiPriority="71"/>
@@ -3674,15 +5057,6 @@
     <w:lsdException w:name="Book Title" w:uiPriority="46"/>
     <w:lsdException w:name="Bibliography" w:uiPriority="47"/>
     <w:lsdException w:name="TOC Heading" w:uiPriority="48"/>
-    <w:lsdException w:name="Plain Table 1" w:uiPriority="41"/>
-    <w:lsdException w:name="Plain Table 2" w:uiPriority="42"/>
-    <w:lsdException w:name="Plain Table 3" w:uiPriority="43"/>
-    <w:lsdException w:name="Plain Table 4" w:uiPriority="44"/>
-    <w:lsdException w:name="Plain Table 5" w:uiPriority="45"/>
-    <w:lsdException w:name="Grid Table Light" w:uiPriority="40"/>
-    <w:lsdException w:name="Grid Table 1 Light" w:uiPriority="46"/>
-    <w:lsdException w:name="Grid Table 2" w:uiPriority="47"/>
-    <w:lsdException w:name="Grid Table 3" w:uiPriority="48"/>
     <w:lsdException w:name="Grid Table 4" w:uiPriority="49"/>
     <w:lsdException w:name="Grid Table 5 Dark" w:uiPriority="50"/>
     <w:lsdException w:name="Grid Table 6 Colorful" w:uiPriority="51"/>
@@ -3778,8 +5152,6 @@
     <w:lsdException w:name="List Table 5 Dark Accent 6" w:uiPriority="50"/>
     <w:lsdException w:name="List Table 6 Colorful Accent 6" w:uiPriority="51"/>
     <w:lsdException w:name="List Table 7 Colorful Accent 6" w:uiPriority="52"/>
-    <w:lsdException w:name="Mention" w:semiHidden="1" w:unhideWhenUsed="1"/>
-    <w:lsdException w:name="Smart Hyperlink" w:semiHidden="1" w:unhideWhenUsed="1"/>
   </w:latentStyles>
   <w:style w:type="paragraph" w:default="1" w:styleId="Normal">
     <w:name w:val="Normal"/>

</xml_diff>